<commit_message>
fix: add support for nested for loops in tables
Added support for nested table row for loops and inline for loops in table cells.

Code changes:
- RenderTableCell: detect and process inline for loops within paragraphs
- renderTableForLoop: recursively handle nested for loops at table row level
- Added findMatchingTableEndInSlice helper to find matching {{end}} in row slices

Example changes:
- Updated table_demo.docx template: {{for person in people}} → {{for person in sale.people}}
- Added people data to first salesData item to demonstrate nested loops

This enables templates to use nested loops like:
{{for sale in salesData}}
  {{for person in sale.people}}
    {{person.name}}
  {{end}}
{{end}}

🤖 Generated with [Claude Code](https://claude.com/claude-code)

Co-Authored-By: Claude <noreply@anthropic.com>
</commit_message>
<xml_diff>
--- a/examples/advanced/table_demo.docx
+++ b/examples/advanced/table_demo.docx
@@ -10,36 +10,877 @@
     <w:p/>
     <w:p>
       <w:r>
-        <w:t>{{</w:t>
-      </w:r>
-      <w:proofErr w:type="spellStart"/>
-      <w:r>
-        <w:t>if</w:t>
-      </w:r>
-      <w:proofErr w:type="spellEnd"/>
-      <w:r>
-        <w:t xml:space="preserve"> </w:t>
-      </w:r>
-      <w:proofErr w:type="spellStart"/>
-      <w:r>
-        <w:t>showDetails</w:t>
-      </w:r>
-      <w:proofErr w:type="spellEnd"/>
-      <w:r>
-        <w:t>}}</w:t>
+        <w:t>{{if showDetails}}</w:t>
       </w:r>
     </w:p>
     <w:p>
       <w:r>
-        <w:t xml:space="preserve">Sales Data </w:t>
+        <w:t>Sales Data by Region:</w:t>
       </w:r>
-      <w:proofErr w:type="spellStart"/>
+    </w:p>
+    <w:p>
+      <w:pPr>
+        <w:pStyle w:val="Titel"/>
+        <w:rPr>
+          <w:rFonts w:eastAsiaTheme="minorHAnsi"/>
+        </w:rPr>
+      </w:pPr>
       <w:r>
-        <w:t>by</w:t>
+        <w:rPr>
+          <w:rFonts w:eastAsiaTheme="minorHAnsi"/>
+        </w:rPr>
+        <w:t>Verkaufsdaten als Word-Tabelle</w:t>
       </w:r>
-      <w:proofErr w:type="spellEnd"/>
+    </w:p>
+    <w:tbl>
+      <w:tblPr>
+        <w:tblStyle w:val="EinfacheTabelle1"/>
+        <w:tblW w:w="0" w:type="auto"/>
+        <w:tblLook w:val="05A0" w:firstRow="1" w:lastRow="0" w:firstColumn="1" w:lastColumn="1" w:noHBand="0" w:noVBand="1"/>
+      </w:tblPr>
+      <w:tblGrid>
+        <w:gridCol w:w="1555"/>
+        <w:gridCol w:w="1521"/>
+        <w:gridCol w:w="1521"/>
+        <w:gridCol w:w="1521"/>
+        <w:gridCol w:w="1521"/>
+        <w:gridCol w:w="1423"/>
+      </w:tblGrid>
+      <w:tr>
+        <w:trPr>
+          <w:cnfStyle w:val="100000000000" w:firstRow="1" w:lastRow="0" w:firstColumn="0" w:lastColumn="0" w:oddVBand="0" w:evenVBand="0" w:oddHBand="0" w:evenHBand="0" w:firstRowFirstColumn="0" w:firstRowLastColumn="0" w:lastRowFirstColumn="0" w:lastRowLastColumn="0"/>
+        </w:trPr>
+        <w:tc>
+          <w:tcPr>
+            <w:cnfStyle w:val="001000000000" w:firstRow="0" w:lastRow="0" w:firstColumn="1" w:lastColumn="0" w:oddVBand="0" w:evenVBand="0" w:oddHBand="0" w:evenHBand="0" w:firstRowFirstColumn="0" w:firstRowLastColumn="0" w:lastRowFirstColumn="0" w:lastRowLastColumn="0"/>
+            <w:tcW w:w="1555" w:type="dxa"/>
+          </w:tcPr>
+          <w:p>
+            <w:r>
+              <w:t>Region</w:t>
+            </w:r>
+          </w:p>
+        </w:tc>
+        <w:tc>
+          <w:tcPr>
+            <w:tcW w:w="1521" w:type="dxa"/>
+          </w:tcPr>
+          <w:p>
+            <w:pPr>
+              <w:cnfStyle w:val="100000000000" w:firstRow="1" w:lastRow="0" w:firstColumn="0" w:lastColumn="0" w:oddVBand="0" w:evenVBand="0" w:oddHBand="0" w:evenHBand="0" w:firstRowFirstColumn="0" w:firstRowLastColumn="0" w:lastRowFirstColumn="0" w:lastRowLastColumn="0"/>
+            </w:pPr>
+            <w:r>
+              <w:t>Q1</w:t>
+            </w:r>
+          </w:p>
+        </w:tc>
+        <w:tc>
+          <w:tcPr>
+            <w:tcW w:w="1521" w:type="dxa"/>
+          </w:tcPr>
+          <w:p>
+            <w:pPr>
+              <w:cnfStyle w:val="100000000000" w:firstRow="1" w:lastRow="0" w:firstColumn="0" w:lastColumn="0" w:oddVBand="0" w:evenVBand="0" w:oddHBand="0" w:evenHBand="0" w:firstRowFirstColumn="0" w:firstRowLastColumn="0" w:lastRowFirstColumn="0" w:lastRowLastColumn="0"/>
+            </w:pPr>
+            <w:r>
+              <w:t>Q2</w:t>
+            </w:r>
+          </w:p>
+        </w:tc>
+        <w:tc>
+          <w:tcPr>
+            <w:tcW w:w="1521" w:type="dxa"/>
+          </w:tcPr>
+          <w:p>
+            <w:pPr>
+              <w:cnfStyle w:val="100000000000" w:firstRow="1" w:lastRow="0" w:firstColumn="0" w:lastColumn="0" w:oddVBand="0" w:evenVBand="0" w:oddHBand="0" w:evenHBand="0" w:firstRowFirstColumn="0" w:firstRowLastColumn="0" w:lastRowFirstColumn="0" w:lastRowLastColumn="0"/>
+            </w:pPr>
+            <w:r>
+              <w:t>Q3</w:t>
+            </w:r>
+          </w:p>
+        </w:tc>
+        <w:tc>
+          <w:tcPr>
+            <w:tcW w:w="1521" w:type="dxa"/>
+          </w:tcPr>
+          <w:p>
+            <w:pPr>
+              <w:cnfStyle w:val="100000000000" w:firstRow="1" w:lastRow="0" w:firstColumn="0" w:lastColumn="0" w:oddVBand="0" w:evenVBand="0" w:oddHBand="0" w:evenHBand="0" w:firstRowFirstColumn="0" w:firstRowLastColumn="0" w:lastRowFirstColumn="0" w:lastRowLastColumn="0"/>
+            </w:pPr>
+            <w:r>
+              <w:t>Q4</w:t>
+            </w:r>
+          </w:p>
+        </w:tc>
+        <w:tc>
+          <w:tcPr>
+            <w:cnfStyle w:val="000100000000" w:firstRow="0" w:lastRow="0" w:firstColumn="0" w:lastColumn="1" w:oddVBand="0" w:evenVBand="0" w:oddHBand="0" w:evenHBand="0" w:firstRowFirstColumn="0" w:firstRowLastColumn="0" w:lastRowFirstColumn="0" w:lastRowLastColumn="0"/>
+            <w:tcW w:w="1423" w:type="dxa"/>
+          </w:tcPr>
+          <w:p>
+            <w:r>
+              <w:t>Total</w:t>
+            </w:r>
+          </w:p>
+        </w:tc>
+      </w:tr>
+      <w:tr>
+        <w:trPr>
+          <w:cnfStyle w:val="000000100000" w:firstRow="0" w:lastRow="0" w:firstColumn="0" w:lastColumn="0" w:oddVBand="0" w:evenVBand="0" w:oddHBand="1" w:evenHBand="0" w:firstRowFirstColumn="0" w:firstRowLastColumn="0" w:lastRowFirstColumn="0" w:lastRowLastColumn="0"/>
+        </w:trPr>
+        <w:tc>
+          <w:tcPr>
+            <w:cnfStyle w:val="001000000000" w:firstRow="0" w:lastRow="0" w:firstColumn="1" w:lastColumn="0" w:oddVBand="0" w:evenVBand="0" w:oddHBand="0" w:evenHBand="0" w:firstRowFirstColumn="0" w:firstRowLastColumn="0" w:lastRowFirstColumn="0" w:lastRowLastColumn="0"/>
+            <w:tcW w:w="1555" w:type="dxa"/>
+          </w:tcPr>
+          <w:p>
+            <w:r>
+              <w:t>{{for sale in salesData}}</w:t>
+            </w:r>
+          </w:p>
+          <w:p/>
+        </w:tc>
+        <w:tc>
+          <w:tcPr>
+            <w:tcW w:w="1521" w:type="dxa"/>
+          </w:tcPr>
+          <w:p>
+            <w:pPr>
+              <w:cnfStyle w:val="000000100000" w:firstRow="0" w:lastRow="0" w:firstColumn="0" w:lastColumn="0" w:oddVBand="0" w:evenVBand="0" w:oddHBand="1" w:evenHBand="0" w:firstRowFirstColumn="0" w:firstRowLastColumn="0" w:lastRowFirstColumn="0" w:lastRowLastColumn="0"/>
+            </w:pPr>
+          </w:p>
+        </w:tc>
+        <w:tc>
+          <w:tcPr>
+            <w:tcW w:w="1521" w:type="dxa"/>
+          </w:tcPr>
+          <w:p>
+            <w:pPr>
+              <w:cnfStyle w:val="000000100000" w:firstRow="0" w:lastRow="0" w:firstColumn="0" w:lastColumn="0" w:oddVBand="0" w:evenVBand="0" w:oddHBand="1" w:evenHBand="0" w:firstRowFirstColumn="0" w:firstRowLastColumn="0" w:lastRowFirstColumn="0" w:lastRowLastColumn="0"/>
+            </w:pPr>
+          </w:p>
+        </w:tc>
+        <w:tc>
+          <w:tcPr>
+            <w:tcW w:w="1521" w:type="dxa"/>
+          </w:tcPr>
+          <w:p>
+            <w:pPr>
+              <w:cnfStyle w:val="000000100000" w:firstRow="0" w:lastRow="0" w:firstColumn="0" w:lastColumn="0" w:oddVBand="0" w:evenVBand="0" w:oddHBand="1" w:evenHBand="0" w:firstRowFirstColumn="0" w:firstRowLastColumn="0" w:lastRowFirstColumn="0" w:lastRowLastColumn="0"/>
+            </w:pPr>
+          </w:p>
+        </w:tc>
+        <w:tc>
+          <w:tcPr>
+            <w:tcW w:w="1521" w:type="dxa"/>
+          </w:tcPr>
+          <w:p>
+            <w:pPr>
+              <w:cnfStyle w:val="000000100000" w:firstRow="0" w:lastRow="0" w:firstColumn="0" w:lastColumn="0" w:oddVBand="0" w:evenVBand="0" w:oddHBand="1" w:evenHBand="0" w:firstRowFirstColumn="0" w:firstRowLastColumn="0" w:lastRowFirstColumn="0" w:lastRowLastColumn="0"/>
+            </w:pPr>
+          </w:p>
+        </w:tc>
+        <w:tc>
+          <w:tcPr>
+            <w:cnfStyle w:val="000100000000" w:firstRow="0" w:lastRow="0" w:firstColumn="0" w:lastColumn="1" w:oddVBand="0" w:evenVBand="0" w:oddHBand="0" w:evenHBand="0" w:firstRowFirstColumn="0" w:firstRowLastColumn="0" w:lastRowFirstColumn="0" w:lastRowLastColumn="0"/>
+            <w:tcW w:w="1423" w:type="dxa"/>
+          </w:tcPr>
+          <w:p/>
+        </w:tc>
+      </w:tr>
+      <w:tr>
+        <w:tc>
+          <w:tcPr>
+            <w:cnfStyle w:val="001000000000" w:firstRow="0" w:lastRow="0" w:firstColumn="1" w:lastColumn="0" w:oddVBand="0" w:evenVBand="0" w:oddHBand="0" w:evenHBand="0" w:firstRowFirstColumn="0" w:firstRowLastColumn="0" w:lastRowFirstColumn="0" w:lastRowLastColumn="0"/>
+            <w:tcW w:w="1555" w:type="dxa"/>
+          </w:tcPr>
+          <w:p>
+            <w:r>
+              <w:t>{{if sale.showRow}}</w:t>
+            </w:r>
+          </w:p>
+        </w:tc>
+        <w:tc>
+          <w:tcPr>
+            <w:tcW w:w="1521" w:type="dxa"/>
+          </w:tcPr>
+          <w:p>
+            <w:pPr>
+              <w:cnfStyle w:val="000000000000" w:firstRow="0" w:lastRow="0" w:firstColumn="0" w:lastColumn="0" w:oddVBand="0" w:evenVBand="0" w:oddHBand="0" w:evenHBand="0" w:firstRowFirstColumn="0" w:firstRowLastColumn="0" w:lastRowFirstColumn="0" w:lastRowLastColumn="0"/>
+            </w:pPr>
+          </w:p>
+        </w:tc>
+        <w:tc>
+          <w:tcPr>
+            <w:tcW w:w="1521" w:type="dxa"/>
+          </w:tcPr>
+          <w:p>
+            <w:pPr>
+              <w:cnfStyle w:val="000000000000" w:firstRow="0" w:lastRow="0" w:firstColumn="0" w:lastColumn="0" w:oddVBand="0" w:evenVBand="0" w:oddHBand="0" w:evenHBand="0" w:firstRowFirstColumn="0" w:firstRowLastColumn="0" w:lastRowFirstColumn="0" w:lastRowLastColumn="0"/>
+            </w:pPr>
+          </w:p>
+        </w:tc>
+        <w:tc>
+          <w:tcPr>
+            <w:tcW w:w="1521" w:type="dxa"/>
+          </w:tcPr>
+          <w:p>
+            <w:pPr>
+              <w:cnfStyle w:val="000000000000" w:firstRow="0" w:lastRow="0" w:firstColumn="0" w:lastColumn="0" w:oddVBand="0" w:evenVBand="0" w:oddHBand="0" w:evenHBand="0" w:firstRowFirstColumn="0" w:firstRowLastColumn="0" w:lastRowFirstColumn="0" w:lastRowLastColumn="0"/>
+            </w:pPr>
+          </w:p>
+        </w:tc>
+        <w:tc>
+          <w:tcPr>
+            <w:tcW w:w="1521" w:type="dxa"/>
+          </w:tcPr>
+          <w:p>
+            <w:pPr>
+              <w:cnfStyle w:val="000000000000" w:firstRow="0" w:lastRow="0" w:firstColumn="0" w:lastColumn="0" w:oddVBand="0" w:evenVBand="0" w:oddHBand="0" w:evenHBand="0" w:firstRowFirstColumn="0" w:firstRowLastColumn="0" w:lastRowFirstColumn="0" w:lastRowLastColumn="0"/>
+            </w:pPr>
+          </w:p>
+        </w:tc>
+        <w:tc>
+          <w:tcPr>
+            <w:cnfStyle w:val="000100000000" w:firstRow="0" w:lastRow="0" w:firstColumn="0" w:lastColumn="1" w:oddVBand="0" w:evenVBand="0" w:oddHBand="0" w:evenHBand="0" w:firstRowFirstColumn="0" w:firstRowLastColumn="0" w:lastRowFirstColumn="0" w:lastRowLastColumn="0"/>
+            <w:tcW w:w="1423" w:type="dxa"/>
+          </w:tcPr>
+          <w:p/>
+        </w:tc>
+      </w:tr>
+      <w:tr>
+        <w:trPr>
+          <w:cnfStyle w:val="000000100000" w:firstRow="0" w:lastRow="0" w:firstColumn="0" w:lastColumn="0" w:oddVBand="0" w:evenVBand="0" w:oddHBand="1" w:evenHBand="0" w:firstRowFirstColumn="0" w:firstRowLastColumn="0" w:lastRowFirstColumn="0" w:lastRowLastColumn="0"/>
+        </w:trPr>
+        <w:tc>
+          <w:tcPr>
+            <w:cnfStyle w:val="001000000000" w:firstRow="0" w:lastRow="0" w:firstColumn="1" w:lastColumn="0" w:oddVBand="0" w:evenVBand="0" w:oddHBand="0" w:evenHBand="0" w:firstRowFirstColumn="0" w:firstRowLastColumn="0" w:lastRowFirstColumn="0" w:lastRowLastColumn="0"/>
+            <w:tcW w:w="1555" w:type="dxa"/>
+          </w:tcPr>
+          <w:p>
+            <w:r>
+              <w:t>{{</w:t>
+            </w:r>
+            <w:r>
+              <w:t>sale.region}}</w:t>
+            </w:r>
+          </w:p>
+        </w:tc>
+        <w:tc>
+          <w:tcPr>
+            <w:tcW w:w="1521" w:type="dxa"/>
+          </w:tcPr>
+          <w:p>
+            <w:pPr>
+              <w:cnfStyle w:val="000000100000" w:firstRow="0" w:lastRow="0" w:firstColumn="0" w:lastColumn="0" w:oddVBand="0" w:evenVBand="0" w:oddHBand="1" w:evenHBand="0" w:firstRowFirstColumn="0" w:firstRowLastColumn="0" w:lastRowFirstColumn="0" w:lastRowLastColumn="0"/>
+            </w:pPr>
+            <w:r>
+              <w:t>${{sale.q1Sales}}</w:t>
+            </w:r>
+          </w:p>
+        </w:tc>
+        <w:tc>
+          <w:tcPr>
+            <w:tcW w:w="1521" w:type="dxa"/>
+          </w:tcPr>
+          <w:p>
+            <w:pPr>
+              <w:cnfStyle w:val="000000100000" w:firstRow="0" w:lastRow="0" w:firstColumn="0" w:lastColumn="0" w:oddVBand="0" w:evenVBand="0" w:oddHBand="1" w:evenHBand="0" w:firstRowFirstColumn="0" w:firstRowLastColumn="0" w:lastRowFirstColumn="0" w:lastRowLastColumn="0"/>
+            </w:pPr>
+            <w:r>
+              <w:t>${{sale.q2Sales}}</w:t>
+            </w:r>
+          </w:p>
+        </w:tc>
+        <w:tc>
+          <w:tcPr>
+            <w:tcW w:w="1521" w:type="dxa"/>
+          </w:tcPr>
+          <w:p>
+            <w:pPr>
+              <w:cnfStyle w:val="000000100000" w:firstRow="0" w:lastRow="0" w:firstColumn="0" w:lastColumn="0" w:oddVBand="0" w:evenVBand="0" w:oddHBand="1" w:evenHBand="0" w:firstRowFirstColumn="0" w:firstRowLastColumn="0" w:lastRowFirstColumn="0" w:lastRowLastColumn="0"/>
+            </w:pPr>
+            <w:r>
+              <w:t>${{sale.q3Sales}}</w:t>
+            </w:r>
+          </w:p>
+        </w:tc>
+        <w:tc>
+          <w:tcPr>
+            <w:tcW w:w="1521" w:type="dxa"/>
+          </w:tcPr>
+          <w:p>
+            <w:pPr>
+              <w:cnfStyle w:val="000000100000" w:firstRow="0" w:lastRow="0" w:firstColumn="0" w:lastColumn="0" w:oddVBand="0" w:evenVBand="0" w:oddHBand="1" w:evenHBand="0" w:firstRowFirstColumn="0" w:firstRowLastColumn="0" w:lastRowFirstColumn="0" w:lastRowLastColumn="0"/>
+            </w:pPr>
+            <w:r>
+              <w:t>${{sale.q4Sales}}</w:t>
+            </w:r>
+          </w:p>
+        </w:tc>
+        <w:tc>
+          <w:tcPr>
+            <w:cnfStyle w:val="000100000000" w:firstRow="0" w:lastRow="0" w:firstColumn="0" w:lastColumn="1" w:oddVBand="0" w:evenVBand="0" w:oddHBand="0" w:evenHBand="0" w:firstRowFirstColumn="0" w:firstRowLastColumn="0" w:lastRowFirstColumn="0" w:lastRowLastColumn="0"/>
+            <w:tcW w:w="1423" w:type="dxa"/>
+          </w:tcPr>
+          <w:p>
+            <w:r>
+              <w:t>${{sale.total}}</w:t>
+            </w:r>
+          </w:p>
+        </w:tc>
+      </w:tr>
+      <w:tr>
+        <w:tc>
+          <w:tcPr>
+            <w:cnfStyle w:val="001000000000" w:firstRow="0" w:lastRow="0" w:firstColumn="1" w:lastColumn="0" w:oddVBand="0" w:evenVBand="0" w:oddHBand="0" w:evenHBand="0" w:firstRowFirstColumn="0" w:firstRowLastColumn="0" w:lastRowFirstColumn="0" w:lastRowLastColumn="0"/>
+            <w:tcW w:w="1555" w:type="dxa"/>
+          </w:tcPr>
+          <w:p>
+            <w:r>
+              <w:t>{{else}}</w:t>
+            </w:r>
+          </w:p>
+        </w:tc>
+        <w:tc>
+          <w:tcPr>
+            <w:tcW w:w="1521" w:type="dxa"/>
+          </w:tcPr>
+          <w:p>
+            <w:pPr>
+              <w:cnfStyle w:val="000000000000" w:firstRow="0" w:lastRow="0" w:firstColumn="0" w:lastColumn="0" w:oddVBand="0" w:evenVBand="0" w:oddHBand="0" w:evenHBand="0" w:firstRowFirstColumn="0" w:firstRowLastColumn="0" w:lastRowFirstColumn="0" w:lastRowLastColumn="0"/>
+            </w:pPr>
+          </w:p>
+        </w:tc>
+        <w:tc>
+          <w:tcPr>
+            <w:tcW w:w="1521" w:type="dxa"/>
+          </w:tcPr>
+          <w:p>
+            <w:pPr>
+              <w:cnfStyle w:val="000000000000" w:firstRow="0" w:lastRow="0" w:firstColumn="0" w:lastColumn="0" w:oddVBand="0" w:evenVBand="0" w:oddHBand="0" w:evenHBand="0" w:firstRowFirstColumn="0" w:firstRowLastColumn="0" w:lastRowFirstColumn="0" w:lastRowLastColumn="0"/>
+            </w:pPr>
+          </w:p>
+        </w:tc>
+        <w:tc>
+          <w:tcPr>
+            <w:tcW w:w="1521" w:type="dxa"/>
+          </w:tcPr>
+          <w:p>
+            <w:pPr>
+              <w:cnfStyle w:val="000000000000" w:firstRow="0" w:lastRow="0" w:firstColumn="0" w:lastColumn="0" w:oddVBand="0" w:evenVBand="0" w:oddHBand="0" w:evenHBand="0" w:firstRowFirstColumn="0" w:firstRowLastColumn="0" w:lastRowFirstColumn="0" w:lastRowLastColumn="0"/>
+            </w:pPr>
+          </w:p>
+        </w:tc>
+        <w:tc>
+          <w:tcPr>
+            <w:tcW w:w="1521" w:type="dxa"/>
+          </w:tcPr>
+          <w:p>
+            <w:pPr>
+              <w:cnfStyle w:val="000000000000" w:firstRow="0" w:lastRow="0" w:firstColumn="0" w:lastColumn="0" w:oddVBand="0" w:evenVBand="0" w:oddHBand="0" w:evenHBand="0" w:firstRowFirstColumn="0" w:firstRowLastColumn="0" w:lastRowFirstColumn="0" w:lastRowLastColumn="0"/>
+            </w:pPr>
+          </w:p>
+        </w:tc>
+        <w:tc>
+          <w:tcPr>
+            <w:cnfStyle w:val="000100000000" w:firstRow="0" w:lastRow="0" w:firstColumn="0" w:lastColumn="1" w:oddVBand="0" w:evenVBand="0" w:oddHBand="0" w:evenHBand="0" w:firstRowFirstColumn="0" w:firstRowLastColumn="0" w:lastRowFirstColumn="0" w:lastRowLastColumn="0"/>
+            <w:tcW w:w="1423" w:type="dxa"/>
+          </w:tcPr>
+          <w:p/>
+        </w:tc>
+      </w:tr>
+      <w:tr>
+        <w:trPr>
+          <w:cnfStyle w:val="000000100000" w:firstRow="0" w:lastRow="0" w:firstColumn="0" w:lastColumn="0" w:oddVBand="0" w:evenVBand="0" w:oddHBand="1" w:evenHBand="0" w:firstRowFirstColumn="0" w:firstRowLastColumn="0" w:lastRowFirstColumn="0" w:lastRowLastColumn="0"/>
+        </w:trPr>
+        <w:tc>
+          <w:tcPr>
+            <w:cnfStyle w:val="001000000000" w:firstRow="0" w:lastRow="0" w:firstColumn="1" w:lastColumn="0" w:oddVBand="0" w:evenVBand="0" w:oddHBand="0" w:evenHBand="0" w:firstRowFirstColumn="0" w:firstRowLastColumn="0" w:lastRowFirstColumn="0" w:lastRowLastColumn="0"/>
+            <w:tcW w:w="1555" w:type="dxa"/>
+          </w:tcPr>
+          <w:p>
+            <w:r>
+              <w:t>{{sale.region}} {{hideRow()}}</w:t>
+            </w:r>
+          </w:p>
+        </w:tc>
+        <w:tc>
+          <w:tcPr>
+            <w:tcW w:w="1521" w:type="dxa"/>
+          </w:tcPr>
+          <w:p>
+            <w:pPr>
+              <w:cnfStyle w:val="000000100000" w:firstRow="0" w:lastRow="0" w:firstColumn="0" w:lastColumn="0" w:oddVBand="0" w:evenVBand="0" w:oddHBand="1" w:evenHBand="0" w:firstRowFirstColumn="0" w:firstRowLastColumn="0" w:lastRowFirstColumn="0" w:lastRowLastColumn="0"/>
+            </w:pPr>
+            <w:r>
+              <w:t>${{sale.q1Sales}}</w:t>
+            </w:r>
+          </w:p>
+        </w:tc>
+        <w:tc>
+          <w:tcPr>
+            <w:tcW w:w="1521" w:type="dxa"/>
+          </w:tcPr>
+          <w:p>
+            <w:pPr>
+              <w:cnfStyle w:val="000000100000" w:firstRow="0" w:lastRow="0" w:firstColumn="0" w:lastColumn="0" w:oddVBand="0" w:evenVBand="0" w:oddHBand="1" w:evenHBand="0" w:firstRowFirstColumn="0" w:firstRowLastColumn="0" w:lastRowFirstColumn="0" w:lastRowLastColumn="0"/>
+            </w:pPr>
+            <w:r>
+              <w:t>${{sale.q2Sales}}</w:t>
+            </w:r>
+          </w:p>
+        </w:tc>
+        <w:tc>
+          <w:tcPr>
+            <w:tcW w:w="1521" w:type="dxa"/>
+          </w:tcPr>
+          <w:p>
+            <w:pPr>
+              <w:cnfStyle w:val="000000100000" w:firstRow="0" w:lastRow="0" w:firstColumn="0" w:lastColumn="0" w:oddVBand="0" w:evenVBand="0" w:oddHBand="1" w:evenHBand="0" w:firstRowFirstColumn="0" w:firstRowLastColumn="0" w:lastRowFirstColumn="0" w:lastRowLastColumn="0"/>
+            </w:pPr>
+            <w:r>
+              <w:t>${{sale.q3Sales}}</w:t>
+            </w:r>
+          </w:p>
+        </w:tc>
+        <w:tc>
+          <w:tcPr>
+            <w:tcW w:w="1521" w:type="dxa"/>
+          </w:tcPr>
+          <w:p>
+            <w:pPr>
+              <w:cnfStyle w:val="000000100000" w:firstRow="0" w:lastRow="0" w:firstColumn="0" w:lastColumn="0" w:oddVBand="0" w:evenVBand="0" w:oddHBand="1" w:evenHBand="0" w:firstRowFirstColumn="0" w:firstRowLastColumn="0" w:lastRowFirstColumn="0" w:lastRowLastColumn="0"/>
+            </w:pPr>
+            <w:r>
+              <w:t>${{sale.q4Sales}}</w:t>
+            </w:r>
+          </w:p>
+        </w:tc>
+        <w:tc>
+          <w:tcPr>
+            <w:cnfStyle w:val="000100000000" w:firstRow="0" w:lastRow="0" w:firstColumn="0" w:lastColumn="1" w:oddVBand="0" w:evenVBand="0" w:oddHBand="0" w:evenHBand="0" w:firstRowFirstColumn="0" w:firstRowLastColumn="0" w:lastRowFirstColumn="0" w:lastRowLastColumn="0"/>
+            <w:tcW w:w="1423" w:type="dxa"/>
+          </w:tcPr>
+          <w:p>
+            <w:r>
+              <w:t>${{sale.total}}</w:t>
+            </w:r>
+          </w:p>
+          <w:p/>
+        </w:tc>
+      </w:tr>
+      <w:tr>
+        <w:tc>
+          <w:tcPr>
+            <w:cnfStyle w:val="001000000000" w:firstRow="0" w:lastRow="0" w:firstColumn="1" w:lastColumn="0" w:oddVBand="0" w:evenVBand="0" w:oddHBand="0" w:evenHBand="0" w:firstRowFirstColumn="0" w:firstRowLastColumn="0" w:lastRowFirstColumn="0" w:lastRowLastColumn="0"/>
+            <w:tcW w:w="1555" w:type="dxa"/>
+          </w:tcPr>
+          <w:p>
+            <w:r>
+              <w:t>{{end}}</w:t>
+            </w:r>
+          </w:p>
+        </w:tc>
+        <w:tc>
+          <w:tcPr>
+            <w:tcW w:w="1521" w:type="dxa"/>
+          </w:tcPr>
+          <w:p>
+            <w:pPr>
+              <w:cnfStyle w:val="000000000000" w:firstRow="0" w:lastRow="0" w:firstColumn="0" w:lastColumn="0" w:oddVBand="0" w:evenVBand="0" w:oddHBand="0" w:evenHBand="0" w:firstRowFirstColumn="0" w:firstRowLastColumn="0" w:lastRowFirstColumn="0" w:lastRowLastColumn="0"/>
+            </w:pPr>
+          </w:p>
+        </w:tc>
+        <w:tc>
+          <w:tcPr>
+            <w:tcW w:w="1521" w:type="dxa"/>
+          </w:tcPr>
+          <w:p>
+            <w:pPr>
+              <w:cnfStyle w:val="000000000000" w:firstRow="0" w:lastRow="0" w:firstColumn="0" w:lastColumn="0" w:oddVBand="0" w:evenVBand="0" w:oddHBand="0" w:evenHBand="0" w:firstRowFirstColumn="0" w:firstRowLastColumn="0" w:lastRowFirstColumn="0" w:lastRowLastColumn="0"/>
+            </w:pPr>
+          </w:p>
+        </w:tc>
+        <w:tc>
+          <w:tcPr>
+            <w:tcW w:w="1521" w:type="dxa"/>
+          </w:tcPr>
+          <w:p>
+            <w:pPr>
+              <w:cnfStyle w:val="000000000000" w:firstRow="0" w:lastRow="0" w:firstColumn="0" w:lastColumn="0" w:oddVBand="0" w:evenVBand="0" w:oddHBand="0" w:evenHBand="0" w:firstRowFirstColumn="0" w:firstRowLastColumn="0" w:lastRowFirstColumn="0" w:lastRowLastColumn="0"/>
+            </w:pPr>
+          </w:p>
+        </w:tc>
+        <w:tc>
+          <w:tcPr>
+            <w:tcW w:w="1521" w:type="dxa"/>
+          </w:tcPr>
+          <w:p>
+            <w:pPr>
+              <w:cnfStyle w:val="000000000000" w:firstRow="0" w:lastRow="0" w:firstColumn="0" w:lastColumn="0" w:oddVBand="0" w:evenVBand="0" w:oddHBand="0" w:evenHBand="0" w:firstRowFirstColumn="0" w:firstRowLastColumn="0" w:lastRowFirstColumn="0" w:lastRowLastColumn="0"/>
+            </w:pPr>
+          </w:p>
+        </w:tc>
+        <w:tc>
+          <w:tcPr>
+            <w:cnfStyle w:val="000100000000" w:firstRow="0" w:lastRow="0" w:firstColumn="0" w:lastColumn="1" w:oddVBand="0" w:evenVBand="0" w:oddHBand="0" w:evenHBand="0" w:firstRowFirstColumn="0" w:firstRowLastColumn="0" w:lastRowFirstColumn="0" w:lastRowLastColumn="0"/>
+            <w:tcW w:w="1423" w:type="dxa"/>
+          </w:tcPr>
+          <w:p/>
+        </w:tc>
+      </w:tr>
+      <w:tr>
+        <w:trPr>
+          <w:cnfStyle w:val="000000100000" w:firstRow="0" w:lastRow="0" w:firstColumn="0" w:lastColumn="0" w:oddVBand="0" w:evenVBand="0" w:oddHBand="1" w:evenHBand="0" w:firstRowFirstColumn="0" w:firstRowLastColumn="0" w:lastRowFirstColumn="0" w:lastRowLastColumn="0"/>
+        </w:trPr>
+        <w:tc>
+          <w:tcPr>
+            <w:cnfStyle w:val="001000000000" w:firstRow="0" w:lastRow="0" w:firstColumn="1" w:lastColumn="0" w:oddVBand="0" w:evenVBand="0" w:oddHBand="0" w:evenHBand="0" w:firstRowFirstColumn="0" w:firstRowLastColumn="0" w:lastRowFirstColumn="0" w:lastRowLastColumn="0"/>
+            <w:tcW w:w="1555" w:type="dxa"/>
+          </w:tcPr>
+          <w:p>
+            <w:r>
+              <w:t xml:space="preserve">{{for person in </w:t>
+            </w:r>
+            <w:r>
+              <w:t>sale.</w:t>
+            </w:r>
+            <w:r>
+              <w:t>people}}</w:t>
+            </w:r>
+          </w:p>
+        </w:tc>
+        <w:tc>
+          <w:tcPr>
+            <w:tcW w:w="1521" w:type="dxa"/>
+          </w:tcPr>
+          <w:p>
+            <w:pPr>
+              <w:cnfStyle w:val="000000100000" w:firstRow="0" w:lastRow="0" w:firstColumn="0" w:lastColumn="0" w:oddVBand="0" w:evenVBand="0" w:oddHBand="1" w:evenHBand="0" w:firstRowFirstColumn="0" w:firstRowLastColumn="0" w:lastRowFirstColumn="0" w:lastRowLastColumn="0"/>
+            </w:pPr>
+          </w:p>
+        </w:tc>
+        <w:tc>
+          <w:tcPr>
+            <w:tcW w:w="1521" w:type="dxa"/>
+          </w:tcPr>
+          <w:p>
+            <w:pPr>
+              <w:cnfStyle w:val="000000100000" w:firstRow="0" w:lastRow="0" w:firstColumn="0" w:lastColumn="0" w:oddVBand="0" w:evenVBand="0" w:oddHBand="1" w:evenHBand="0" w:firstRowFirstColumn="0" w:firstRowLastColumn="0" w:lastRowFirstColumn="0" w:lastRowLastColumn="0"/>
+            </w:pPr>
+          </w:p>
+        </w:tc>
+        <w:tc>
+          <w:tcPr>
+            <w:tcW w:w="1521" w:type="dxa"/>
+          </w:tcPr>
+          <w:p>
+            <w:pPr>
+              <w:cnfStyle w:val="000000100000" w:firstRow="0" w:lastRow="0" w:firstColumn="0" w:lastColumn="0" w:oddVBand="0" w:evenVBand="0" w:oddHBand="1" w:evenHBand="0" w:firstRowFirstColumn="0" w:firstRowLastColumn="0" w:lastRowFirstColumn="0" w:lastRowLastColumn="0"/>
+            </w:pPr>
+          </w:p>
+        </w:tc>
+        <w:tc>
+          <w:tcPr>
+            <w:tcW w:w="1521" w:type="dxa"/>
+          </w:tcPr>
+          <w:p>
+            <w:pPr>
+              <w:cnfStyle w:val="000000100000" w:firstRow="0" w:lastRow="0" w:firstColumn="0" w:lastColumn="0" w:oddVBand="0" w:evenVBand="0" w:oddHBand="1" w:evenHBand="0" w:firstRowFirstColumn="0" w:firstRowLastColumn="0" w:lastRowFirstColumn="0" w:lastRowLastColumn="0"/>
+            </w:pPr>
+          </w:p>
+        </w:tc>
+        <w:tc>
+          <w:tcPr>
+            <w:cnfStyle w:val="000100000000" w:firstRow="0" w:lastRow="0" w:firstColumn="0" w:lastColumn="1" w:oddVBand="0" w:evenVBand="0" w:oddHBand="0" w:evenHBand="0" w:firstRowFirstColumn="0" w:firstRowLastColumn="0" w:lastRowFirstColumn="0" w:lastRowLastColumn="0"/>
+            <w:tcW w:w="1423" w:type="dxa"/>
+          </w:tcPr>
+          <w:p/>
+        </w:tc>
+      </w:tr>
+      <w:tr>
+        <w:tc>
+          <w:tcPr>
+            <w:cnfStyle w:val="001000000000" w:firstRow="0" w:lastRow="0" w:firstColumn="1" w:lastColumn="0" w:oddVBand="0" w:evenVBand="0" w:oddHBand="0" w:evenHBand="0" w:firstRowFirstColumn="0" w:firstRowLastColumn="0" w:lastRowFirstColumn="0" w:lastRowLastColumn="0"/>
+            <w:tcW w:w="1555" w:type="dxa"/>
+          </w:tcPr>
+          <w:p>
+            <w:r>
+              <w:t>By {{person.name}} ({{person.age}})</w:t>
+            </w:r>
+          </w:p>
+        </w:tc>
+        <w:tc>
+          <w:tcPr>
+            <w:tcW w:w="1521" w:type="dxa"/>
+          </w:tcPr>
+          <w:p>
+            <w:pPr>
+              <w:cnfStyle w:val="000000000000" w:firstRow="0" w:lastRow="0" w:firstColumn="0" w:lastColumn="0" w:oddVBand="0" w:evenVBand="0" w:oddHBand="0" w:evenHBand="0" w:firstRowFirstColumn="0" w:firstRowLastColumn="0" w:lastRowFirstColumn="0" w:lastRowLastColumn="0"/>
+            </w:pPr>
+            <w:r>
+              <w:t>From {{person.city}}</w:t>
+            </w:r>
+          </w:p>
+        </w:tc>
+        <w:tc>
+          <w:tcPr>
+            <w:tcW w:w="1521" w:type="dxa"/>
+          </w:tcPr>
+          <w:p>
+            <w:pPr>
+              <w:cnfStyle w:val="000000000000" w:firstRow="0" w:lastRow="0" w:firstColumn="0" w:lastColumn="0" w:oddVBand="0" w:evenVBand="0" w:oddHBand="0" w:evenHBand="0" w:firstRowFirstColumn="0" w:firstRowLastColumn="0" w:lastRowFirstColumn="0" w:lastRowLastColumn="0"/>
+            </w:pPr>
+          </w:p>
+        </w:tc>
+        <w:tc>
+          <w:tcPr>
+            <w:tcW w:w="1521" w:type="dxa"/>
+          </w:tcPr>
+          <w:p>
+            <w:pPr>
+              <w:cnfStyle w:val="000000000000" w:firstRow="0" w:lastRow="0" w:firstColumn="0" w:lastColumn="0" w:oddVBand="0" w:evenVBand="0" w:oddHBand="0" w:evenHBand="0" w:firstRowFirstColumn="0" w:firstRowLastColumn="0" w:lastRowFirstColumn="0" w:lastRowLastColumn="0"/>
+            </w:pPr>
+          </w:p>
+        </w:tc>
+        <w:tc>
+          <w:tcPr>
+            <w:tcW w:w="1521" w:type="dxa"/>
+          </w:tcPr>
+          <w:p>
+            <w:pPr>
+              <w:cnfStyle w:val="000000000000" w:firstRow="0" w:lastRow="0" w:firstColumn="0" w:lastColumn="0" w:oddVBand="0" w:evenVBand="0" w:oddHBand="0" w:evenHBand="0" w:firstRowFirstColumn="0" w:firstRowLastColumn="0" w:lastRowFirstColumn="0" w:lastRowLastColumn="0"/>
+            </w:pPr>
+          </w:p>
+        </w:tc>
+        <w:tc>
+          <w:tcPr>
+            <w:cnfStyle w:val="000100000000" w:firstRow="0" w:lastRow="0" w:firstColumn="0" w:lastColumn="1" w:oddVBand="0" w:evenVBand="0" w:oddHBand="0" w:evenHBand="0" w:firstRowFirstColumn="0" w:firstRowLastColumn="0" w:lastRowFirstColumn="0" w:lastRowLastColumn="0"/>
+            <w:tcW w:w="1423" w:type="dxa"/>
+          </w:tcPr>
+          <w:p/>
+        </w:tc>
+      </w:tr>
+      <w:tr>
+        <w:trPr>
+          <w:cnfStyle w:val="000000100000" w:firstRow="0" w:lastRow="0" w:firstColumn="0" w:lastColumn="0" w:oddVBand="0" w:evenVBand="0" w:oddHBand="1" w:evenHBand="0" w:firstRowFirstColumn="0" w:firstRowLastColumn="0" w:lastRowFirstColumn="0" w:lastRowLastColumn="0"/>
+        </w:trPr>
+        <w:tc>
+          <w:tcPr>
+            <w:cnfStyle w:val="001000000000" w:firstRow="0" w:lastRow="0" w:firstColumn="1" w:lastColumn="0" w:oddVBand="0" w:evenVBand="0" w:oddHBand="0" w:evenHBand="0" w:firstRowFirstColumn="0" w:firstRowLastColumn="0" w:lastRowFirstColumn="0" w:lastRowLastColumn="0"/>
+            <w:tcW w:w="1555" w:type="dxa"/>
+          </w:tcPr>
+          <w:p>
+            <w:r>
+              <w:t>{{end}}</w:t>
+            </w:r>
+          </w:p>
+        </w:tc>
+        <w:tc>
+          <w:tcPr>
+            <w:tcW w:w="1521" w:type="dxa"/>
+          </w:tcPr>
+          <w:p>
+            <w:pPr>
+              <w:cnfStyle w:val="000000100000" w:firstRow="0" w:lastRow="0" w:firstColumn="0" w:lastColumn="0" w:oddVBand="0" w:evenVBand="0" w:oddHBand="1" w:evenHBand="0" w:firstRowFirstColumn="0" w:firstRowLastColumn="0" w:lastRowFirstColumn="0" w:lastRowLastColumn="0"/>
+            </w:pPr>
+          </w:p>
+        </w:tc>
+        <w:tc>
+          <w:tcPr>
+            <w:tcW w:w="1521" w:type="dxa"/>
+          </w:tcPr>
+          <w:p>
+            <w:pPr>
+              <w:cnfStyle w:val="000000100000" w:firstRow="0" w:lastRow="0" w:firstColumn="0" w:lastColumn="0" w:oddVBand="0" w:evenVBand="0" w:oddHBand="1" w:evenHBand="0" w:firstRowFirstColumn="0" w:firstRowLastColumn="0" w:lastRowFirstColumn="0" w:lastRowLastColumn="0"/>
+            </w:pPr>
+          </w:p>
+        </w:tc>
+        <w:tc>
+          <w:tcPr>
+            <w:tcW w:w="1521" w:type="dxa"/>
+          </w:tcPr>
+          <w:p>
+            <w:pPr>
+              <w:cnfStyle w:val="000000100000" w:firstRow="0" w:lastRow="0" w:firstColumn="0" w:lastColumn="0" w:oddVBand="0" w:evenVBand="0" w:oddHBand="1" w:evenHBand="0" w:firstRowFirstColumn="0" w:firstRowLastColumn="0" w:lastRowFirstColumn="0" w:lastRowLastColumn="0"/>
+            </w:pPr>
+          </w:p>
+        </w:tc>
+        <w:tc>
+          <w:tcPr>
+            <w:tcW w:w="1521" w:type="dxa"/>
+          </w:tcPr>
+          <w:p>
+            <w:pPr>
+              <w:cnfStyle w:val="000000100000" w:firstRow="0" w:lastRow="0" w:firstColumn="0" w:lastColumn="0" w:oddVBand="0" w:evenVBand="0" w:oddHBand="1" w:evenHBand="0" w:firstRowFirstColumn="0" w:firstRowLastColumn="0" w:lastRowFirstColumn="0" w:lastRowLastColumn="0"/>
+            </w:pPr>
+          </w:p>
+        </w:tc>
+        <w:tc>
+          <w:tcPr>
+            <w:cnfStyle w:val="000100000000" w:firstRow="0" w:lastRow="0" w:firstColumn="0" w:lastColumn="1" w:oddVBand="0" w:evenVBand="0" w:oddHBand="0" w:evenHBand="0" w:firstRowFirstColumn="0" w:firstRowLastColumn="0" w:lastRowFirstColumn="0" w:lastRowLastColumn="0"/>
+            <w:tcW w:w="1423" w:type="dxa"/>
+          </w:tcPr>
+          <w:p/>
+        </w:tc>
+      </w:tr>
+      <w:tr>
+        <w:tc>
+          <w:tcPr>
+            <w:cnfStyle w:val="001000000000" w:firstRow="0" w:lastRow="0" w:firstColumn="1" w:lastColumn="0" w:oddVBand="0" w:evenVBand="0" w:oddHBand="0" w:evenHBand="0" w:firstRowFirstColumn="0" w:firstRowLastColumn="0" w:lastRowFirstColumn="0" w:lastRowLastColumn="0"/>
+            <w:tcW w:w="1555" w:type="dxa"/>
+          </w:tcPr>
+          <w:p>
+            <w:r>
+              <w:t>{{end}}</w:t>
+            </w:r>
+          </w:p>
+        </w:tc>
+        <w:tc>
+          <w:tcPr>
+            <w:tcW w:w="1521" w:type="dxa"/>
+          </w:tcPr>
+          <w:p>
+            <w:pPr>
+              <w:cnfStyle w:val="000000000000" w:firstRow="0" w:lastRow="0" w:firstColumn="0" w:lastColumn="0" w:oddVBand="0" w:evenVBand="0" w:oddHBand="0" w:evenHBand="0" w:firstRowFirstColumn="0" w:firstRowLastColumn="0" w:lastRowFirstColumn="0" w:lastRowLastColumn="0"/>
+            </w:pPr>
+          </w:p>
+        </w:tc>
+        <w:tc>
+          <w:tcPr>
+            <w:tcW w:w="1521" w:type="dxa"/>
+          </w:tcPr>
+          <w:p>
+            <w:pPr>
+              <w:cnfStyle w:val="000000000000" w:firstRow="0" w:lastRow="0" w:firstColumn="0" w:lastColumn="0" w:oddVBand="0" w:evenVBand="0" w:oddHBand="0" w:evenHBand="0" w:firstRowFirstColumn="0" w:firstRowLastColumn="0" w:lastRowFirstColumn="0" w:lastRowLastColumn="0"/>
+            </w:pPr>
+          </w:p>
+        </w:tc>
+        <w:tc>
+          <w:tcPr>
+            <w:tcW w:w="1521" w:type="dxa"/>
+          </w:tcPr>
+          <w:p>
+            <w:pPr>
+              <w:cnfStyle w:val="000000000000" w:firstRow="0" w:lastRow="0" w:firstColumn="0" w:lastColumn="0" w:oddVBand="0" w:evenVBand="0" w:oddHBand="0" w:evenHBand="0" w:firstRowFirstColumn="0" w:firstRowLastColumn="0" w:lastRowFirstColumn="0" w:lastRowLastColumn="0"/>
+            </w:pPr>
+          </w:p>
+        </w:tc>
+        <w:tc>
+          <w:tcPr>
+            <w:tcW w:w="1521" w:type="dxa"/>
+          </w:tcPr>
+          <w:p>
+            <w:pPr>
+              <w:cnfStyle w:val="000000000000" w:firstRow="0" w:lastRow="0" w:firstColumn="0" w:lastColumn="0" w:oddVBand="0" w:evenVBand="0" w:oddHBand="0" w:evenHBand="0" w:firstRowFirstColumn="0" w:firstRowLastColumn="0" w:lastRowFirstColumn="0" w:lastRowLastColumn="0"/>
+            </w:pPr>
+          </w:p>
+        </w:tc>
+        <w:tc>
+          <w:tcPr>
+            <w:cnfStyle w:val="000100000000" w:firstRow="0" w:lastRow="0" w:firstColumn="0" w:lastColumn="1" w:oddVBand="0" w:evenVBand="0" w:oddHBand="0" w:evenHBand="0" w:firstRowFirstColumn="0" w:firstRowLastColumn="0" w:lastRowFirstColumn="0" w:lastRowLastColumn="0"/>
+            <w:tcW w:w="1423" w:type="dxa"/>
+          </w:tcPr>
+          <w:p/>
+        </w:tc>
+      </w:tr>
+      <w:tr>
+        <w:trPr>
+          <w:cnfStyle w:val="000000100000" w:firstRow="0" w:lastRow="0" w:firstColumn="0" w:lastColumn="0" w:oddVBand="0" w:evenVBand="0" w:oddHBand="1" w:evenHBand="0" w:firstRowFirstColumn="0" w:firstRowLastColumn="0" w:lastRowFirstColumn="0" w:lastRowLastColumn="0"/>
+        </w:trPr>
+        <w:tc>
+          <w:tcPr>
+            <w:cnfStyle w:val="001000000000" w:firstRow="0" w:lastRow="0" w:firstColumn="1" w:lastColumn="0" w:oddVBand="0" w:evenVBand="0" w:oddHBand="0" w:evenHBand="0" w:firstRowFirstColumn="0" w:firstRowLastColumn="0" w:lastRowFirstColumn="0" w:lastRowLastColumn="0"/>
+            <w:tcW w:w="1555" w:type="dxa"/>
+          </w:tcPr>
+          <w:p>
+            <w:r>
+              <w:t>TOTAL</w:t>
+            </w:r>
+          </w:p>
+        </w:tc>
+        <w:tc>
+          <w:tcPr>
+            <w:tcW w:w="1521" w:type="dxa"/>
+          </w:tcPr>
+          <w:p>
+            <w:pPr>
+              <w:cnfStyle w:val="000000100000" w:firstRow="0" w:lastRow="0" w:firstColumn="0" w:lastColumn="0" w:oddVBand="0" w:evenVBand="0" w:oddHBand="1" w:evenHBand="0" w:firstRowFirstColumn="0" w:firstRowLastColumn="0" w:lastRowFirstColumn="0" w:lastRowLastColumn="0"/>
+            </w:pPr>
+          </w:p>
+        </w:tc>
+        <w:tc>
+          <w:tcPr>
+            <w:tcW w:w="1521" w:type="dxa"/>
+          </w:tcPr>
+          <w:p>
+            <w:pPr>
+              <w:cnfStyle w:val="000000100000" w:firstRow="0" w:lastRow="0" w:firstColumn="0" w:lastColumn="0" w:oddVBand="0" w:evenVBand="0" w:oddHBand="1" w:evenHBand="0" w:firstRowFirstColumn="0" w:firstRowLastColumn="0" w:lastRowFirstColumn="0" w:lastRowLastColumn="0"/>
+            </w:pPr>
+          </w:p>
+        </w:tc>
+        <w:tc>
+          <w:tcPr>
+            <w:tcW w:w="1521" w:type="dxa"/>
+          </w:tcPr>
+          <w:p>
+            <w:pPr>
+              <w:cnfStyle w:val="000000100000" w:firstRow="0" w:lastRow="0" w:firstColumn="0" w:lastColumn="0" w:oddVBand="0" w:evenVBand="0" w:oddHBand="1" w:evenHBand="0" w:firstRowFirstColumn="0" w:firstRowLastColumn="0" w:lastRowFirstColumn="0" w:lastRowLastColumn="0"/>
+            </w:pPr>
+          </w:p>
+        </w:tc>
+        <w:tc>
+          <w:tcPr>
+            <w:tcW w:w="1521" w:type="dxa"/>
+          </w:tcPr>
+          <w:p>
+            <w:pPr>
+              <w:cnfStyle w:val="000000100000" w:firstRow="0" w:lastRow="0" w:firstColumn="0" w:lastColumn="0" w:oddVBand="0" w:evenVBand="0" w:oddHBand="1" w:evenHBand="0" w:firstRowFirstColumn="0" w:firstRowLastColumn="0" w:lastRowFirstColumn="0" w:lastRowLastColumn="0"/>
+            </w:pPr>
+          </w:p>
+        </w:tc>
+        <w:tc>
+          <w:tcPr>
+            <w:cnfStyle w:val="000100000000" w:firstRow="0" w:lastRow="0" w:firstColumn="0" w:lastColumn="1" w:oddVBand="0" w:evenVBand="0" w:oddHBand="0" w:evenHBand="0" w:firstRowFirstColumn="0" w:firstRowLastColumn="0" w:lastRowFirstColumn="0" w:lastRowLastColumn="0"/>
+            <w:tcW w:w="1423" w:type="dxa"/>
+          </w:tcPr>
+          <w:p>
+            <w:r>
+              <w:t>${{grandTotal}}</w:t>
+            </w:r>
+          </w:p>
+        </w:tc>
+      </w:tr>
+    </w:tbl>
+    <w:p/>
+    <w:p>
       <w:r>
-        <w:t xml:space="preserve"> Region:</w:t>
+        <w:t>{{end}}</w:t>
+      </w:r>
+    </w:p>
+    <w:p/>
+    <w:p>
+      <w:pPr>
+        <w:pStyle w:val="berschrift2"/>
+      </w:pPr>
+      <w:r>
+        <w:t xml:space="preserve">Total Spalte </w:t>
+      </w:r>
+      <w:r>
+        <w:t>Rechtsbündig</w:t>
+      </w:r>
+    </w:p>
+    <w:p/>
+    <w:p>
+      <w:r>
+        <w:t>{{if showDetails}}</w:t>
+      </w:r>
+    </w:p>
+    <w:p>
+      <w:r>
+        <w:t>Sales Data by Region:</w:t>
       </w:r>
     </w:p>
     <w:p>
@@ -143,6 +984,9 @@
             <w:tcW w:w="1428" w:type="dxa"/>
           </w:tcPr>
           <w:p>
+            <w:pPr>
+              <w:jc w:val="right"/>
+            </w:pPr>
             <w:r>
               <w:t>Total</w:t>
             </w:r>
@@ -160,23 +1004,8 @@
           </w:tcPr>
           <w:p>
             <w:r>
-              <w:t>{{</w:t>
-            </w:r>
-            <w:proofErr w:type="spellStart"/>
-            <w:r>
-              <w:t>for</w:t>
-            </w:r>
-            <w:proofErr w:type="spellEnd"/>
-            <w:r>
-              <w:t xml:space="preserve"> sale in </w:t>
-            </w:r>
-            <w:proofErr w:type="spellStart"/>
-            <w:r>
-              <w:t>salesData</w:t>
-            </w:r>
-            <w:proofErr w:type="spellEnd"/>
-            <w:r>
-              <w:t>}}</w:t>
+              <w:lastRenderedPageBreak/>
+              <w:t>{{for sale in salesData}}</w:t>
             </w:r>
           </w:p>
           <w:p/>
@@ -226,7 +1055,11 @@
             <w:cnfStyle w:val="000100000000" w:firstRow="0" w:lastRow="0" w:firstColumn="0" w:lastColumn="1" w:oddVBand="0" w:evenVBand="0" w:oddHBand="0" w:evenHBand="0" w:firstRowFirstColumn="0" w:firstRowLastColumn="0" w:lastRowFirstColumn="0" w:lastRowLastColumn="0"/>
             <w:tcW w:w="1428" w:type="dxa"/>
           </w:tcPr>
-          <w:p/>
+          <w:p>
+            <w:pPr>
+              <w:jc w:val="right"/>
+            </w:pPr>
+          </w:p>
         </w:tc>
       </w:tr>
       <w:tr>
@@ -237,23 +1070,7 @@
           </w:tcPr>
           <w:p>
             <w:r>
-              <w:t>{{</w:t>
-            </w:r>
-            <w:proofErr w:type="spellStart"/>
-            <w:r>
-              <w:t>if</w:t>
-            </w:r>
-            <w:proofErr w:type="spellEnd"/>
-            <w:r>
-              <w:t xml:space="preserve"> </w:t>
-            </w:r>
-            <w:proofErr w:type="spellStart"/>
-            <w:r>
-              <w:t>sale.showRow</w:t>
-            </w:r>
-            <w:proofErr w:type="spellEnd"/>
-            <w:r>
-              <w:t>}}</w:t>
+              <w:t>{{if sale.showRow}}</w:t>
             </w:r>
           </w:p>
         </w:tc>
@@ -302,7 +1119,11 @@
             <w:cnfStyle w:val="000100000000" w:firstRow="0" w:lastRow="0" w:firstColumn="0" w:lastColumn="1" w:oddVBand="0" w:evenVBand="0" w:oddHBand="0" w:evenHBand="0" w:firstRowFirstColumn="0" w:firstRowLastColumn="0" w:lastRowFirstColumn="0" w:lastRowLastColumn="0"/>
             <w:tcW w:w="1428" w:type="dxa"/>
           </w:tcPr>
-          <w:p/>
+          <w:p>
+            <w:pPr>
+              <w:jc w:val="right"/>
+            </w:pPr>
+          </w:p>
         </w:tc>
       </w:tr>
       <w:tr>
@@ -316,15 +1137,7 @@
           </w:tcPr>
           <w:p>
             <w:r>
-              <w:t>{{</w:t>
-            </w:r>
-            <w:proofErr w:type="spellStart"/>
-            <w:r>
-              <w:t>sale.region</w:t>
-            </w:r>
-            <w:proofErr w:type="spellEnd"/>
-            <w:r>
-              <w:t>}}</w:t>
+              <w:t>{{sale.region}}</w:t>
             </w:r>
           </w:p>
         </w:tc>
@@ -386,16 +1199,11 @@
             <w:tcW w:w="1428" w:type="dxa"/>
           </w:tcPr>
           <w:p>
-            <w:r>
-              <w:t>${{</w:t>
-            </w:r>
-            <w:proofErr w:type="spellStart"/>
-            <w:r>
-              <w:t>sale.total</w:t>
-            </w:r>
-            <w:proofErr w:type="spellEnd"/>
-            <w:r>
-              <w:t>}}</w:t>
+            <w:pPr>
+              <w:jc w:val="right"/>
+            </w:pPr>
+            <w:r>
+              <w:t>${{sale.total}}</w:t>
             </w:r>
           </w:p>
         </w:tc>
@@ -408,15 +1216,7 @@
           </w:tcPr>
           <w:p>
             <w:r>
-              <w:t>{{</w:t>
-            </w:r>
-            <w:proofErr w:type="spellStart"/>
-            <w:r>
-              <w:t>else</w:t>
-            </w:r>
-            <w:proofErr w:type="spellEnd"/>
-            <w:r>
-              <w:t>}}</w:t>
+              <w:t>{{else}}</w:t>
             </w:r>
           </w:p>
         </w:tc>
@@ -465,7 +1265,11 @@
             <w:cnfStyle w:val="000100000000" w:firstRow="0" w:lastRow="0" w:firstColumn="0" w:lastColumn="1" w:oddVBand="0" w:evenVBand="0" w:oddHBand="0" w:evenHBand="0" w:firstRowFirstColumn="0" w:firstRowLastColumn="0" w:lastRowFirstColumn="0" w:lastRowLastColumn="0"/>
             <w:tcW w:w="1428" w:type="dxa"/>
           </w:tcPr>
-          <w:p/>
+          <w:p>
+            <w:pPr>
+              <w:jc w:val="right"/>
+            </w:pPr>
+          </w:p>
         </w:tc>
       </w:tr>
       <w:tr>
@@ -479,23 +1283,7 @@
           </w:tcPr>
           <w:p>
             <w:r>
-              <w:t>{{</w:t>
-            </w:r>
-            <w:proofErr w:type="spellStart"/>
-            <w:r>
-              <w:t>sale.region</w:t>
-            </w:r>
-            <w:proofErr w:type="spellEnd"/>
-            <w:r>
-              <w:t>}} {{</w:t>
-            </w:r>
-            <w:proofErr w:type="spellStart"/>
-            <w:r>
-              <w:t>hideRow</w:t>
-            </w:r>
-            <w:proofErr w:type="spellEnd"/>
-            <w:r>
-              <w:t>()}}</w:t>
+              <w:t>{{sale.region}} {{hideRow()}}</w:t>
             </w:r>
           </w:p>
         </w:tc>
@@ -557,19 +1345,18 @@
             <w:tcW w:w="1428" w:type="dxa"/>
           </w:tcPr>
           <w:p>
-            <w:r>
-              <w:t>${{</w:t>
-            </w:r>
-            <w:proofErr w:type="spellStart"/>
-            <w:r>
-              <w:t>sale.total</w:t>
-            </w:r>
-            <w:proofErr w:type="spellEnd"/>
-            <w:r>
-              <w:t>}}</w:t>
-            </w:r>
-          </w:p>
-          <w:p/>
+            <w:pPr>
+              <w:jc w:val="right"/>
+            </w:pPr>
+            <w:r>
+              <w:t>${{sale.total}}</w:t>
+            </w:r>
+          </w:p>
+          <w:p>
+            <w:pPr>
+              <w:jc w:val="right"/>
+            </w:pPr>
+          </w:p>
         </w:tc>
       </w:tr>
       <w:tr>
@@ -629,7 +1416,11 @@
             <w:cnfStyle w:val="000100000000" w:firstRow="0" w:lastRow="0" w:firstColumn="0" w:lastColumn="1" w:oddVBand="0" w:evenVBand="0" w:oddHBand="0" w:evenHBand="0" w:firstRowFirstColumn="0" w:firstRowLastColumn="0" w:lastRowFirstColumn="0" w:lastRowLastColumn="0"/>
             <w:tcW w:w="1428" w:type="dxa"/>
           </w:tcPr>
-          <w:p/>
+          <w:p>
+            <w:pPr>
+              <w:jc w:val="right"/>
+            </w:pPr>
+          </w:p>
         </w:tc>
       </w:tr>
       <w:tr>
@@ -692,7 +1483,11 @@
             <w:cnfStyle w:val="000100000000" w:firstRow="0" w:lastRow="0" w:firstColumn="0" w:lastColumn="1" w:oddVBand="0" w:evenVBand="0" w:oddHBand="0" w:evenHBand="0" w:firstRowFirstColumn="0" w:firstRowLastColumn="0" w:lastRowFirstColumn="0" w:lastRowLastColumn="0"/>
             <w:tcW w:w="1428" w:type="dxa"/>
           </w:tcPr>
-          <w:p/>
+          <w:p>
+            <w:pPr>
+              <w:jc w:val="right"/>
+            </w:pPr>
+          </w:p>
         </w:tc>
       </w:tr>
       <w:tr>
@@ -753,844 +1548,11 @@
             <w:tcW w:w="1428" w:type="dxa"/>
           </w:tcPr>
           <w:p>
-            <w:r>
-              <w:t>${{</w:t>
-            </w:r>
-            <w:proofErr w:type="spellStart"/>
-            <w:r>
-              <w:t>grandTotal</w:t>
-            </w:r>
-            <w:proofErr w:type="spellEnd"/>
-            <w:r>
-              <w:t>}}</w:t>
-            </w:r>
-          </w:p>
-        </w:tc>
-      </w:tr>
-    </w:tbl>
-    <w:p/>
-    <w:p>
-      <w:r>
-        <w:t>{{end}}</w:t>
-      </w:r>
-    </w:p>
-    <w:p/>
-    <w:p>
-      <w:pPr>
-        <w:pStyle w:val="berschrift2"/>
-      </w:pPr>
-      <w:r>
-        <w:t xml:space="preserve">Total Spalte </w:t>
-      </w:r>
-      <w:r>
-        <w:t>Rechtsbündig</w:t>
-      </w:r>
-    </w:p>
-    <w:p/>
-    <w:p>
-      <w:r>
-        <w:t>{{</w:t>
-      </w:r>
-      <w:proofErr w:type="spellStart"/>
-      <w:r>
-        <w:t>if</w:t>
-      </w:r>
-      <w:proofErr w:type="spellEnd"/>
-      <w:r>
-        <w:t xml:space="preserve"> </w:t>
-      </w:r>
-      <w:proofErr w:type="spellStart"/>
-      <w:r>
-        <w:t>showDetails</w:t>
-      </w:r>
-      <w:proofErr w:type="spellEnd"/>
-      <w:r>
-        <w:t>}}</w:t>
-      </w:r>
-    </w:p>
-    <w:p>
-      <w:r>
-        <w:t xml:space="preserve">Sales Data </w:t>
-      </w:r>
-      <w:proofErr w:type="spellStart"/>
-      <w:r>
-        <w:t>by</w:t>
-      </w:r>
-      <w:proofErr w:type="spellEnd"/>
-      <w:r>
-        <w:t xml:space="preserve"> Region:</w:t>
-      </w:r>
-    </w:p>
-    <w:p>
-      <w:pPr>
-        <w:pStyle w:val="Titel"/>
-        <w:rPr>
-          <w:rFonts w:eastAsiaTheme="minorHAnsi"/>
-        </w:rPr>
-      </w:pPr>
-      <w:r>
-        <w:rPr>
-          <w:rFonts w:eastAsiaTheme="minorHAnsi"/>
-        </w:rPr>
-        <w:t>Verkaufsdaten als Word-Tabelle</w:t>
-      </w:r>
-    </w:p>
-    <w:tbl>
-      <w:tblPr>
-        <w:tblStyle w:val="EinfacheTabelle1"/>
-        <w:tblW w:w="0" w:type="auto"/>
-        <w:tblLook w:val="05A0" w:firstRow="1" w:lastRow="0" w:firstColumn="1" w:lastColumn="1" w:noHBand="0" w:noVBand="1"/>
-      </w:tblPr>
-      <w:tblGrid>
-        <w:gridCol w:w="1531"/>
-        <w:gridCol w:w="1525"/>
-        <w:gridCol w:w="1526"/>
-        <w:gridCol w:w="1526"/>
-        <w:gridCol w:w="1526"/>
-        <w:gridCol w:w="1428"/>
-      </w:tblGrid>
-      <w:tr>
-        <w:trPr>
-          <w:cnfStyle w:val="100000000000" w:firstRow="1" w:lastRow="0" w:firstColumn="0" w:lastColumn="0" w:oddVBand="0" w:evenVBand="0" w:oddHBand="0" w:evenHBand="0" w:firstRowFirstColumn="0" w:firstRowLastColumn="0" w:lastRowFirstColumn="0" w:lastRowLastColumn="0"/>
-        </w:trPr>
-        <w:tc>
-          <w:tcPr>
-            <w:cnfStyle w:val="001000000000" w:firstRow="0" w:lastRow="0" w:firstColumn="1" w:lastColumn="0" w:oddVBand="0" w:evenVBand="0" w:oddHBand="0" w:evenHBand="0" w:firstRowFirstColumn="0" w:firstRowLastColumn="0" w:lastRowFirstColumn="0" w:lastRowLastColumn="0"/>
-            <w:tcW w:w="1531" w:type="dxa"/>
-          </w:tcPr>
-          <w:p>
-            <w:r>
-              <w:t>Region</w:t>
-            </w:r>
-          </w:p>
-        </w:tc>
-        <w:tc>
-          <w:tcPr>
-            <w:tcW w:w="1525" w:type="dxa"/>
-          </w:tcPr>
-          <w:p>
-            <w:pPr>
-              <w:cnfStyle w:val="100000000000" w:firstRow="1" w:lastRow="0" w:firstColumn="0" w:lastColumn="0" w:oddVBand="0" w:evenVBand="0" w:oddHBand="0" w:evenHBand="0" w:firstRowFirstColumn="0" w:firstRowLastColumn="0" w:lastRowFirstColumn="0" w:lastRowLastColumn="0"/>
-            </w:pPr>
-            <w:r>
-              <w:t>Q1</w:t>
-            </w:r>
-          </w:p>
-        </w:tc>
-        <w:tc>
-          <w:tcPr>
-            <w:tcW w:w="1526" w:type="dxa"/>
-          </w:tcPr>
-          <w:p>
-            <w:pPr>
-              <w:cnfStyle w:val="100000000000" w:firstRow="1" w:lastRow="0" w:firstColumn="0" w:lastColumn="0" w:oddVBand="0" w:evenVBand="0" w:oddHBand="0" w:evenHBand="0" w:firstRowFirstColumn="0" w:firstRowLastColumn="0" w:lastRowFirstColumn="0" w:lastRowLastColumn="0"/>
-            </w:pPr>
-            <w:r>
-              <w:t>Q2</w:t>
-            </w:r>
-          </w:p>
-        </w:tc>
-        <w:tc>
-          <w:tcPr>
-            <w:tcW w:w="1526" w:type="dxa"/>
-          </w:tcPr>
-          <w:p>
-            <w:pPr>
-              <w:cnfStyle w:val="100000000000" w:firstRow="1" w:lastRow="0" w:firstColumn="0" w:lastColumn="0" w:oddVBand="0" w:evenVBand="0" w:oddHBand="0" w:evenHBand="0" w:firstRowFirstColumn="0" w:firstRowLastColumn="0" w:lastRowFirstColumn="0" w:lastRowLastColumn="0"/>
-            </w:pPr>
-            <w:r>
-              <w:t>Q3</w:t>
-            </w:r>
-          </w:p>
-        </w:tc>
-        <w:tc>
-          <w:tcPr>
-            <w:tcW w:w="1526" w:type="dxa"/>
-          </w:tcPr>
-          <w:p>
-            <w:pPr>
-              <w:cnfStyle w:val="100000000000" w:firstRow="1" w:lastRow="0" w:firstColumn="0" w:lastColumn="0" w:oddVBand="0" w:evenVBand="0" w:oddHBand="0" w:evenHBand="0" w:firstRowFirstColumn="0" w:firstRowLastColumn="0" w:lastRowFirstColumn="0" w:lastRowLastColumn="0"/>
-            </w:pPr>
-            <w:r>
-              <w:t>Q4</w:t>
-            </w:r>
-          </w:p>
-        </w:tc>
-        <w:tc>
-          <w:tcPr>
-            <w:cnfStyle w:val="000100000000" w:firstRow="0" w:lastRow="0" w:firstColumn="0" w:lastColumn="1" w:oddVBand="0" w:evenVBand="0" w:oddHBand="0" w:evenHBand="0" w:firstRowFirstColumn="0" w:firstRowLastColumn="0" w:lastRowFirstColumn="0" w:lastRowLastColumn="0"/>
-            <w:tcW w:w="1428" w:type="dxa"/>
-          </w:tcPr>
-          <w:p>
             <w:pPr>
               <w:jc w:val="right"/>
             </w:pPr>
             <w:r>
-              <w:t>Total</w:t>
-            </w:r>
-          </w:p>
-        </w:tc>
-      </w:tr>
-      <w:tr>
-        <w:trPr>
-          <w:cnfStyle w:val="000000100000" w:firstRow="0" w:lastRow="0" w:firstColumn="0" w:lastColumn="0" w:oddVBand="0" w:evenVBand="0" w:oddHBand="1" w:evenHBand="0" w:firstRowFirstColumn="0" w:firstRowLastColumn="0" w:lastRowFirstColumn="0" w:lastRowLastColumn="0"/>
-        </w:trPr>
-        <w:tc>
-          <w:tcPr>
-            <w:cnfStyle w:val="001000000000" w:firstRow="0" w:lastRow="0" w:firstColumn="1" w:lastColumn="0" w:oddVBand="0" w:evenVBand="0" w:oddHBand="0" w:evenHBand="0" w:firstRowFirstColumn="0" w:firstRowLastColumn="0" w:lastRowFirstColumn="0" w:lastRowLastColumn="0"/>
-            <w:tcW w:w="1531" w:type="dxa"/>
-          </w:tcPr>
-          <w:p>
-            <w:r>
-              <w:t>{{</w:t>
-            </w:r>
-            <w:proofErr w:type="spellStart"/>
-            <w:r>
-              <w:t>for</w:t>
-            </w:r>
-            <w:proofErr w:type="spellEnd"/>
-            <w:r>
-              <w:t xml:space="preserve"> </w:t>
-            </w:r>
-            <w:proofErr w:type="spellStart"/>
-            <w:r>
-              <w:t>sale</w:t>
-            </w:r>
-            <w:proofErr w:type="spellEnd"/>
-            <w:r>
-              <w:t xml:space="preserve"> in </w:t>
-            </w:r>
-            <w:proofErr w:type="spellStart"/>
-            <w:r>
-              <w:t>salesData</w:t>
-            </w:r>
-            <w:proofErr w:type="spellEnd"/>
-            <w:r>
-              <w:t>}}</w:t>
-            </w:r>
-          </w:p>
-          <w:p/>
-        </w:tc>
-        <w:tc>
-          <w:tcPr>
-            <w:tcW w:w="1525" w:type="dxa"/>
-          </w:tcPr>
-          <w:p>
-            <w:pPr>
-              <w:cnfStyle w:val="000000100000" w:firstRow="0" w:lastRow="0" w:firstColumn="0" w:lastColumn="0" w:oddVBand="0" w:evenVBand="0" w:oddHBand="1" w:evenHBand="0" w:firstRowFirstColumn="0" w:firstRowLastColumn="0" w:lastRowFirstColumn="0" w:lastRowLastColumn="0"/>
-            </w:pPr>
-          </w:p>
-        </w:tc>
-        <w:tc>
-          <w:tcPr>
-            <w:tcW w:w="1526" w:type="dxa"/>
-          </w:tcPr>
-          <w:p>
-            <w:pPr>
-              <w:cnfStyle w:val="000000100000" w:firstRow="0" w:lastRow="0" w:firstColumn="0" w:lastColumn="0" w:oddVBand="0" w:evenVBand="0" w:oddHBand="1" w:evenHBand="0" w:firstRowFirstColumn="0" w:firstRowLastColumn="0" w:lastRowFirstColumn="0" w:lastRowLastColumn="0"/>
-            </w:pPr>
-          </w:p>
-        </w:tc>
-        <w:tc>
-          <w:tcPr>
-            <w:tcW w:w="1526" w:type="dxa"/>
-          </w:tcPr>
-          <w:p>
-            <w:pPr>
-              <w:cnfStyle w:val="000000100000" w:firstRow="0" w:lastRow="0" w:firstColumn="0" w:lastColumn="0" w:oddVBand="0" w:evenVBand="0" w:oddHBand="1" w:evenHBand="0" w:firstRowFirstColumn="0" w:firstRowLastColumn="0" w:lastRowFirstColumn="0" w:lastRowLastColumn="0"/>
-            </w:pPr>
-          </w:p>
-        </w:tc>
-        <w:tc>
-          <w:tcPr>
-            <w:tcW w:w="1526" w:type="dxa"/>
-          </w:tcPr>
-          <w:p>
-            <w:pPr>
-              <w:cnfStyle w:val="000000100000" w:firstRow="0" w:lastRow="0" w:firstColumn="0" w:lastColumn="0" w:oddVBand="0" w:evenVBand="0" w:oddHBand="1" w:evenHBand="0" w:firstRowFirstColumn="0" w:firstRowLastColumn="0" w:lastRowFirstColumn="0" w:lastRowLastColumn="0"/>
-            </w:pPr>
-          </w:p>
-        </w:tc>
-        <w:tc>
-          <w:tcPr>
-            <w:cnfStyle w:val="000100000000" w:firstRow="0" w:lastRow="0" w:firstColumn="0" w:lastColumn="1" w:oddVBand="0" w:evenVBand="0" w:oddHBand="0" w:evenHBand="0" w:firstRowFirstColumn="0" w:firstRowLastColumn="0" w:lastRowFirstColumn="0" w:lastRowLastColumn="0"/>
-            <w:tcW w:w="1428" w:type="dxa"/>
-          </w:tcPr>
-          <w:p>
-            <w:pPr>
-              <w:jc w:val="right"/>
-            </w:pPr>
-          </w:p>
-        </w:tc>
-      </w:tr>
-      <w:tr>
-        <w:tc>
-          <w:tcPr>
-            <w:cnfStyle w:val="001000000000" w:firstRow="0" w:lastRow="0" w:firstColumn="1" w:lastColumn="0" w:oddVBand="0" w:evenVBand="0" w:oddHBand="0" w:evenHBand="0" w:firstRowFirstColumn="0" w:firstRowLastColumn="0" w:lastRowFirstColumn="0" w:lastRowLastColumn="0"/>
-            <w:tcW w:w="1531" w:type="dxa"/>
-          </w:tcPr>
-          <w:p>
-            <w:r>
-              <w:t>{{</w:t>
-            </w:r>
-            <w:proofErr w:type="spellStart"/>
-            <w:r>
-              <w:t>if</w:t>
-            </w:r>
-            <w:proofErr w:type="spellEnd"/>
-            <w:r>
-              <w:t xml:space="preserve"> </w:t>
-            </w:r>
-            <w:proofErr w:type="spellStart"/>
-            <w:r>
-              <w:t>sale.showRow</w:t>
-            </w:r>
-            <w:proofErr w:type="spellEnd"/>
-            <w:r>
-              <w:t>}}</w:t>
-            </w:r>
-          </w:p>
-        </w:tc>
-        <w:tc>
-          <w:tcPr>
-            <w:tcW w:w="1525" w:type="dxa"/>
-          </w:tcPr>
-          <w:p>
-            <w:pPr>
-              <w:cnfStyle w:val="000000000000" w:firstRow="0" w:lastRow="0" w:firstColumn="0" w:lastColumn="0" w:oddVBand="0" w:evenVBand="0" w:oddHBand="0" w:evenHBand="0" w:firstRowFirstColumn="0" w:firstRowLastColumn="0" w:lastRowFirstColumn="0" w:lastRowLastColumn="0"/>
-            </w:pPr>
-          </w:p>
-        </w:tc>
-        <w:tc>
-          <w:tcPr>
-            <w:tcW w:w="1526" w:type="dxa"/>
-          </w:tcPr>
-          <w:p>
-            <w:pPr>
-              <w:cnfStyle w:val="000000000000" w:firstRow="0" w:lastRow="0" w:firstColumn="0" w:lastColumn="0" w:oddVBand="0" w:evenVBand="0" w:oddHBand="0" w:evenHBand="0" w:firstRowFirstColumn="0" w:firstRowLastColumn="0" w:lastRowFirstColumn="0" w:lastRowLastColumn="0"/>
-            </w:pPr>
-          </w:p>
-        </w:tc>
-        <w:tc>
-          <w:tcPr>
-            <w:tcW w:w="1526" w:type="dxa"/>
-          </w:tcPr>
-          <w:p>
-            <w:pPr>
-              <w:cnfStyle w:val="000000000000" w:firstRow="0" w:lastRow="0" w:firstColumn="0" w:lastColumn="0" w:oddVBand="0" w:evenVBand="0" w:oddHBand="0" w:evenHBand="0" w:firstRowFirstColumn="0" w:firstRowLastColumn="0" w:lastRowFirstColumn="0" w:lastRowLastColumn="0"/>
-            </w:pPr>
-          </w:p>
-        </w:tc>
-        <w:tc>
-          <w:tcPr>
-            <w:tcW w:w="1526" w:type="dxa"/>
-          </w:tcPr>
-          <w:p>
-            <w:pPr>
-              <w:cnfStyle w:val="000000000000" w:firstRow="0" w:lastRow="0" w:firstColumn="0" w:lastColumn="0" w:oddVBand="0" w:evenVBand="0" w:oddHBand="0" w:evenHBand="0" w:firstRowFirstColumn="0" w:firstRowLastColumn="0" w:lastRowFirstColumn="0" w:lastRowLastColumn="0"/>
-            </w:pPr>
-          </w:p>
-        </w:tc>
-        <w:tc>
-          <w:tcPr>
-            <w:cnfStyle w:val="000100000000" w:firstRow="0" w:lastRow="0" w:firstColumn="0" w:lastColumn="1" w:oddVBand="0" w:evenVBand="0" w:oddHBand="0" w:evenHBand="0" w:firstRowFirstColumn="0" w:firstRowLastColumn="0" w:lastRowFirstColumn="0" w:lastRowLastColumn="0"/>
-            <w:tcW w:w="1428" w:type="dxa"/>
-          </w:tcPr>
-          <w:p>
-            <w:pPr>
-              <w:jc w:val="right"/>
-            </w:pPr>
-          </w:p>
-        </w:tc>
-      </w:tr>
-      <w:tr>
-        <w:trPr>
-          <w:cnfStyle w:val="000000100000" w:firstRow="0" w:lastRow="0" w:firstColumn="0" w:lastColumn="0" w:oddVBand="0" w:evenVBand="0" w:oddHBand="1" w:evenHBand="0" w:firstRowFirstColumn="0" w:firstRowLastColumn="0" w:lastRowFirstColumn="0" w:lastRowLastColumn="0"/>
-        </w:trPr>
-        <w:tc>
-          <w:tcPr>
-            <w:cnfStyle w:val="001000000000" w:firstRow="0" w:lastRow="0" w:firstColumn="1" w:lastColumn="0" w:oddVBand="0" w:evenVBand="0" w:oddHBand="0" w:evenHBand="0" w:firstRowFirstColumn="0" w:firstRowLastColumn="0" w:lastRowFirstColumn="0" w:lastRowLastColumn="0"/>
-            <w:tcW w:w="1531" w:type="dxa"/>
-          </w:tcPr>
-          <w:p>
-            <w:r>
-              <w:t>{{</w:t>
-            </w:r>
-            <w:proofErr w:type="spellStart"/>
-            <w:r>
-              <w:t>sale.region</w:t>
-            </w:r>
-            <w:proofErr w:type="spellEnd"/>
-            <w:r>
-              <w:t>}}</w:t>
-            </w:r>
-          </w:p>
-        </w:tc>
-        <w:tc>
-          <w:tcPr>
-            <w:tcW w:w="1525" w:type="dxa"/>
-          </w:tcPr>
-          <w:p>
-            <w:pPr>
-              <w:cnfStyle w:val="000000100000" w:firstRow="0" w:lastRow="0" w:firstColumn="0" w:lastColumn="0" w:oddVBand="0" w:evenVBand="0" w:oddHBand="1" w:evenHBand="0" w:firstRowFirstColumn="0" w:firstRowLastColumn="0" w:lastRowFirstColumn="0" w:lastRowLastColumn="0"/>
-            </w:pPr>
-            <w:r>
-              <w:t>${{sale.q1Sales}}</w:t>
-            </w:r>
-          </w:p>
-        </w:tc>
-        <w:tc>
-          <w:tcPr>
-            <w:tcW w:w="1526" w:type="dxa"/>
-          </w:tcPr>
-          <w:p>
-            <w:pPr>
-              <w:cnfStyle w:val="000000100000" w:firstRow="0" w:lastRow="0" w:firstColumn="0" w:lastColumn="0" w:oddVBand="0" w:evenVBand="0" w:oddHBand="1" w:evenHBand="0" w:firstRowFirstColumn="0" w:firstRowLastColumn="0" w:lastRowFirstColumn="0" w:lastRowLastColumn="0"/>
-            </w:pPr>
-            <w:r>
-              <w:t>${{sale.q2Sales}}</w:t>
-            </w:r>
-          </w:p>
-        </w:tc>
-        <w:tc>
-          <w:tcPr>
-            <w:tcW w:w="1526" w:type="dxa"/>
-          </w:tcPr>
-          <w:p>
-            <w:pPr>
-              <w:cnfStyle w:val="000000100000" w:firstRow="0" w:lastRow="0" w:firstColumn="0" w:lastColumn="0" w:oddVBand="0" w:evenVBand="0" w:oddHBand="1" w:evenHBand="0" w:firstRowFirstColumn="0" w:firstRowLastColumn="0" w:lastRowFirstColumn="0" w:lastRowLastColumn="0"/>
-            </w:pPr>
-            <w:r>
-              <w:t>${{sale.q3Sales}}</w:t>
-            </w:r>
-          </w:p>
-        </w:tc>
-        <w:tc>
-          <w:tcPr>
-            <w:tcW w:w="1526" w:type="dxa"/>
-          </w:tcPr>
-          <w:p>
-            <w:pPr>
-              <w:cnfStyle w:val="000000100000" w:firstRow="0" w:lastRow="0" w:firstColumn="0" w:lastColumn="0" w:oddVBand="0" w:evenVBand="0" w:oddHBand="1" w:evenHBand="0" w:firstRowFirstColumn="0" w:firstRowLastColumn="0" w:lastRowFirstColumn="0" w:lastRowLastColumn="0"/>
-            </w:pPr>
-            <w:r>
-              <w:t>${{sale.q4Sales}}</w:t>
-            </w:r>
-          </w:p>
-        </w:tc>
-        <w:tc>
-          <w:tcPr>
-            <w:cnfStyle w:val="000100000000" w:firstRow="0" w:lastRow="0" w:firstColumn="0" w:lastColumn="1" w:oddVBand="0" w:evenVBand="0" w:oddHBand="0" w:evenHBand="0" w:firstRowFirstColumn="0" w:firstRowLastColumn="0" w:lastRowFirstColumn="0" w:lastRowLastColumn="0"/>
-            <w:tcW w:w="1428" w:type="dxa"/>
-          </w:tcPr>
-          <w:p>
-            <w:pPr>
-              <w:jc w:val="right"/>
-            </w:pPr>
-            <w:r>
-              <w:t>${{</w:t>
-            </w:r>
-            <w:proofErr w:type="spellStart"/>
-            <w:r>
-              <w:t>sale.total</w:t>
-            </w:r>
-            <w:proofErr w:type="spellEnd"/>
-            <w:r>
-              <w:t>}}</w:t>
-            </w:r>
-          </w:p>
-        </w:tc>
-      </w:tr>
-      <w:tr>
-        <w:tc>
-          <w:tcPr>
-            <w:cnfStyle w:val="001000000000" w:firstRow="0" w:lastRow="0" w:firstColumn="1" w:lastColumn="0" w:oddVBand="0" w:evenVBand="0" w:oddHBand="0" w:evenHBand="0" w:firstRowFirstColumn="0" w:firstRowLastColumn="0" w:lastRowFirstColumn="0" w:lastRowLastColumn="0"/>
-            <w:tcW w:w="1531" w:type="dxa"/>
-          </w:tcPr>
-          <w:p>
-            <w:r>
-              <w:t>{{</w:t>
-            </w:r>
-            <w:proofErr w:type="spellStart"/>
-            <w:r>
-              <w:t>else</w:t>
-            </w:r>
-            <w:proofErr w:type="spellEnd"/>
-            <w:r>
-              <w:t>}}</w:t>
-            </w:r>
-          </w:p>
-        </w:tc>
-        <w:tc>
-          <w:tcPr>
-            <w:tcW w:w="1525" w:type="dxa"/>
-          </w:tcPr>
-          <w:p>
-            <w:pPr>
-              <w:cnfStyle w:val="000000000000" w:firstRow="0" w:lastRow="0" w:firstColumn="0" w:lastColumn="0" w:oddVBand="0" w:evenVBand="0" w:oddHBand="0" w:evenHBand="0" w:firstRowFirstColumn="0" w:firstRowLastColumn="0" w:lastRowFirstColumn="0" w:lastRowLastColumn="0"/>
-            </w:pPr>
-          </w:p>
-        </w:tc>
-        <w:tc>
-          <w:tcPr>
-            <w:tcW w:w="1526" w:type="dxa"/>
-          </w:tcPr>
-          <w:p>
-            <w:pPr>
-              <w:cnfStyle w:val="000000000000" w:firstRow="0" w:lastRow="0" w:firstColumn="0" w:lastColumn="0" w:oddVBand="0" w:evenVBand="0" w:oddHBand="0" w:evenHBand="0" w:firstRowFirstColumn="0" w:firstRowLastColumn="0" w:lastRowFirstColumn="0" w:lastRowLastColumn="0"/>
-            </w:pPr>
-          </w:p>
-        </w:tc>
-        <w:tc>
-          <w:tcPr>
-            <w:tcW w:w="1526" w:type="dxa"/>
-          </w:tcPr>
-          <w:p>
-            <w:pPr>
-              <w:cnfStyle w:val="000000000000" w:firstRow="0" w:lastRow="0" w:firstColumn="0" w:lastColumn="0" w:oddVBand="0" w:evenVBand="0" w:oddHBand="0" w:evenHBand="0" w:firstRowFirstColumn="0" w:firstRowLastColumn="0" w:lastRowFirstColumn="0" w:lastRowLastColumn="0"/>
-            </w:pPr>
-          </w:p>
-        </w:tc>
-        <w:tc>
-          <w:tcPr>
-            <w:tcW w:w="1526" w:type="dxa"/>
-          </w:tcPr>
-          <w:p>
-            <w:pPr>
-              <w:cnfStyle w:val="000000000000" w:firstRow="0" w:lastRow="0" w:firstColumn="0" w:lastColumn="0" w:oddVBand="0" w:evenVBand="0" w:oddHBand="0" w:evenHBand="0" w:firstRowFirstColumn="0" w:firstRowLastColumn="0" w:lastRowFirstColumn="0" w:lastRowLastColumn="0"/>
-            </w:pPr>
-          </w:p>
-        </w:tc>
-        <w:tc>
-          <w:tcPr>
-            <w:cnfStyle w:val="000100000000" w:firstRow="0" w:lastRow="0" w:firstColumn="0" w:lastColumn="1" w:oddVBand="0" w:evenVBand="0" w:oddHBand="0" w:evenHBand="0" w:firstRowFirstColumn="0" w:firstRowLastColumn="0" w:lastRowFirstColumn="0" w:lastRowLastColumn="0"/>
-            <w:tcW w:w="1428" w:type="dxa"/>
-          </w:tcPr>
-          <w:p>
-            <w:pPr>
-              <w:jc w:val="right"/>
-            </w:pPr>
-          </w:p>
-        </w:tc>
-      </w:tr>
-      <w:tr>
-        <w:trPr>
-          <w:cnfStyle w:val="000000100000" w:firstRow="0" w:lastRow="0" w:firstColumn="0" w:lastColumn="0" w:oddVBand="0" w:evenVBand="0" w:oddHBand="1" w:evenHBand="0" w:firstRowFirstColumn="0" w:firstRowLastColumn="0" w:lastRowFirstColumn="0" w:lastRowLastColumn="0"/>
-        </w:trPr>
-        <w:tc>
-          <w:tcPr>
-            <w:cnfStyle w:val="001000000000" w:firstRow="0" w:lastRow="0" w:firstColumn="1" w:lastColumn="0" w:oddVBand="0" w:evenVBand="0" w:oddHBand="0" w:evenHBand="0" w:firstRowFirstColumn="0" w:firstRowLastColumn="0" w:lastRowFirstColumn="0" w:lastRowLastColumn="0"/>
-            <w:tcW w:w="1531" w:type="dxa"/>
-          </w:tcPr>
-          <w:p>
-            <w:r>
-              <w:t>{{</w:t>
-            </w:r>
-            <w:proofErr w:type="spellStart"/>
-            <w:r>
-              <w:t>sale.region</w:t>
-            </w:r>
-            <w:proofErr w:type="spellEnd"/>
-            <w:r>
-              <w:t xml:space="preserve">}} </w:t>
-            </w:r>
-            <w:r>
-              <w:lastRenderedPageBreak/>
-              <w:t>{{</w:t>
-            </w:r>
-            <w:proofErr w:type="spellStart"/>
-            <w:r>
-              <w:t>hideRow</w:t>
-            </w:r>
-            <w:proofErr w:type="spellEnd"/>
-            <w:r>
-              <w:t>()}}</w:t>
-            </w:r>
-          </w:p>
-        </w:tc>
-        <w:tc>
-          <w:tcPr>
-            <w:tcW w:w="1525" w:type="dxa"/>
-          </w:tcPr>
-          <w:p>
-            <w:pPr>
-              <w:cnfStyle w:val="000000100000" w:firstRow="0" w:lastRow="0" w:firstColumn="0" w:lastColumn="0" w:oddVBand="0" w:evenVBand="0" w:oddHBand="1" w:evenHBand="0" w:firstRowFirstColumn="0" w:firstRowLastColumn="0" w:lastRowFirstColumn="0" w:lastRowLastColumn="0"/>
-            </w:pPr>
-            <w:r>
-              <w:lastRenderedPageBreak/>
-              <w:t>${{sale.q1Sales}}</w:t>
-            </w:r>
-          </w:p>
-        </w:tc>
-        <w:tc>
-          <w:tcPr>
-            <w:tcW w:w="1526" w:type="dxa"/>
-          </w:tcPr>
-          <w:p>
-            <w:pPr>
-              <w:cnfStyle w:val="000000100000" w:firstRow="0" w:lastRow="0" w:firstColumn="0" w:lastColumn="0" w:oddVBand="0" w:evenVBand="0" w:oddHBand="1" w:evenHBand="0" w:firstRowFirstColumn="0" w:firstRowLastColumn="0" w:lastRowFirstColumn="0" w:lastRowLastColumn="0"/>
-            </w:pPr>
-            <w:r>
-              <w:t>${{sale.q2Sales}}</w:t>
-            </w:r>
-          </w:p>
-        </w:tc>
-        <w:tc>
-          <w:tcPr>
-            <w:tcW w:w="1526" w:type="dxa"/>
-          </w:tcPr>
-          <w:p>
-            <w:pPr>
-              <w:cnfStyle w:val="000000100000" w:firstRow="0" w:lastRow="0" w:firstColumn="0" w:lastColumn="0" w:oddVBand="0" w:evenVBand="0" w:oddHBand="1" w:evenHBand="0" w:firstRowFirstColumn="0" w:firstRowLastColumn="0" w:lastRowFirstColumn="0" w:lastRowLastColumn="0"/>
-            </w:pPr>
-            <w:r>
-              <w:t>${{sale.q3Sales}}</w:t>
-            </w:r>
-          </w:p>
-        </w:tc>
-        <w:tc>
-          <w:tcPr>
-            <w:tcW w:w="1526" w:type="dxa"/>
-          </w:tcPr>
-          <w:p>
-            <w:pPr>
-              <w:cnfStyle w:val="000000100000" w:firstRow="0" w:lastRow="0" w:firstColumn="0" w:lastColumn="0" w:oddVBand="0" w:evenVBand="0" w:oddHBand="1" w:evenHBand="0" w:firstRowFirstColumn="0" w:firstRowLastColumn="0" w:lastRowFirstColumn="0" w:lastRowLastColumn="0"/>
-            </w:pPr>
-            <w:r>
-              <w:t>${{sale.q4Sales}}</w:t>
-            </w:r>
-          </w:p>
-        </w:tc>
-        <w:tc>
-          <w:tcPr>
-            <w:cnfStyle w:val="000100000000" w:firstRow="0" w:lastRow="0" w:firstColumn="0" w:lastColumn="1" w:oddVBand="0" w:evenVBand="0" w:oddHBand="0" w:evenHBand="0" w:firstRowFirstColumn="0" w:firstRowLastColumn="0" w:lastRowFirstColumn="0" w:lastRowLastColumn="0"/>
-            <w:tcW w:w="1428" w:type="dxa"/>
-          </w:tcPr>
-          <w:p>
-            <w:pPr>
-              <w:jc w:val="right"/>
-            </w:pPr>
-            <w:r>
-              <w:t>${{</w:t>
-            </w:r>
-            <w:proofErr w:type="spellStart"/>
-            <w:r>
-              <w:t>sale.total</w:t>
-            </w:r>
-            <w:proofErr w:type="spellEnd"/>
-            <w:r>
-              <w:t>}}</w:t>
-            </w:r>
-          </w:p>
-          <w:p>
-            <w:pPr>
-              <w:jc w:val="right"/>
-            </w:pPr>
-          </w:p>
-        </w:tc>
-      </w:tr>
-      <w:tr>
-        <w:tc>
-          <w:tcPr>
-            <w:cnfStyle w:val="001000000000" w:firstRow="0" w:lastRow="0" w:firstColumn="1" w:lastColumn="0" w:oddVBand="0" w:evenVBand="0" w:oddHBand="0" w:evenHBand="0" w:firstRowFirstColumn="0" w:firstRowLastColumn="0" w:lastRowFirstColumn="0" w:lastRowLastColumn="0"/>
-            <w:tcW w:w="1531" w:type="dxa"/>
-          </w:tcPr>
-          <w:p>
-            <w:r>
-              <w:t>{{end}}</w:t>
-            </w:r>
-          </w:p>
-        </w:tc>
-        <w:tc>
-          <w:tcPr>
-            <w:tcW w:w="1525" w:type="dxa"/>
-          </w:tcPr>
-          <w:p>
-            <w:pPr>
-              <w:cnfStyle w:val="000000000000" w:firstRow="0" w:lastRow="0" w:firstColumn="0" w:lastColumn="0" w:oddVBand="0" w:evenVBand="0" w:oddHBand="0" w:evenHBand="0" w:firstRowFirstColumn="0" w:firstRowLastColumn="0" w:lastRowFirstColumn="0" w:lastRowLastColumn="0"/>
-            </w:pPr>
-          </w:p>
-        </w:tc>
-        <w:tc>
-          <w:tcPr>
-            <w:tcW w:w="1526" w:type="dxa"/>
-          </w:tcPr>
-          <w:p>
-            <w:pPr>
-              <w:cnfStyle w:val="000000000000" w:firstRow="0" w:lastRow="0" w:firstColumn="0" w:lastColumn="0" w:oddVBand="0" w:evenVBand="0" w:oddHBand="0" w:evenHBand="0" w:firstRowFirstColumn="0" w:firstRowLastColumn="0" w:lastRowFirstColumn="0" w:lastRowLastColumn="0"/>
-            </w:pPr>
-          </w:p>
-        </w:tc>
-        <w:tc>
-          <w:tcPr>
-            <w:tcW w:w="1526" w:type="dxa"/>
-          </w:tcPr>
-          <w:p>
-            <w:pPr>
-              <w:cnfStyle w:val="000000000000" w:firstRow="0" w:lastRow="0" w:firstColumn="0" w:lastColumn="0" w:oddVBand="0" w:evenVBand="0" w:oddHBand="0" w:evenHBand="0" w:firstRowFirstColumn="0" w:firstRowLastColumn="0" w:lastRowFirstColumn="0" w:lastRowLastColumn="0"/>
-            </w:pPr>
-          </w:p>
-        </w:tc>
-        <w:tc>
-          <w:tcPr>
-            <w:tcW w:w="1526" w:type="dxa"/>
-          </w:tcPr>
-          <w:p>
-            <w:pPr>
-              <w:cnfStyle w:val="000000000000" w:firstRow="0" w:lastRow="0" w:firstColumn="0" w:lastColumn="0" w:oddVBand="0" w:evenVBand="0" w:oddHBand="0" w:evenHBand="0" w:firstRowFirstColumn="0" w:firstRowLastColumn="0" w:lastRowFirstColumn="0" w:lastRowLastColumn="0"/>
-            </w:pPr>
-          </w:p>
-        </w:tc>
-        <w:tc>
-          <w:tcPr>
-            <w:cnfStyle w:val="000100000000" w:firstRow="0" w:lastRow="0" w:firstColumn="0" w:lastColumn="1" w:oddVBand="0" w:evenVBand="0" w:oddHBand="0" w:evenHBand="0" w:firstRowFirstColumn="0" w:firstRowLastColumn="0" w:lastRowFirstColumn="0" w:lastRowLastColumn="0"/>
-            <w:tcW w:w="1428" w:type="dxa"/>
-          </w:tcPr>
-          <w:p>
-            <w:pPr>
-              <w:jc w:val="right"/>
-            </w:pPr>
-          </w:p>
-        </w:tc>
-      </w:tr>
-      <w:tr>
-        <w:trPr>
-          <w:cnfStyle w:val="000000100000" w:firstRow="0" w:lastRow="0" w:firstColumn="0" w:lastColumn="0" w:oddVBand="0" w:evenVBand="0" w:oddHBand="1" w:evenHBand="0" w:firstRowFirstColumn="0" w:firstRowLastColumn="0" w:lastRowFirstColumn="0" w:lastRowLastColumn="0"/>
-        </w:trPr>
-        <w:tc>
-          <w:tcPr>
-            <w:cnfStyle w:val="001000000000" w:firstRow="0" w:lastRow="0" w:firstColumn="1" w:lastColumn="0" w:oddVBand="0" w:evenVBand="0" w:oddHBand="0" w:evenHBand="0" w:firstRowFirstColumn="0" w:firstRowLastColumn="0" w:lastRowFirstColumn="0" w:lastRowLastColumn="0"/>
-            <w:tcW w:w="1531" w:type="dxa"/>
-          </w:tcPr>
-          <w:p>
-            <w:r>
-              <w:t>{{end}}</w:t>
-            </w:r>
-          </w:p>
-        </w:tc>
-        <w:tc>
-          <w:tcPr>
-            <w:tcW w:w="1525" w:type="dxa"/>
-          </w:tcPr>
-          <w:p>
-            <w:pPr>
-              <w:cnfStyle w:val="000000100000" w:firstRow="0" w:lastRow="0" w:firstColumn="0" w:lastColumn="0" w:oddVBand="0" w:evenVBand="0" w:oddHBand="1" w:evenHBand="0" w:firstRowFirstColumn="0" w:firstRowLastColumn="0" w:lastRowFirstColumn="0" w:lastRowLastColumn="0"/>
-            </w:pPr>
-          </w:p>
-        </w:tc>
-        <w:tc>
-          <w:tcPr>
-            <w:tcW w:w="1526" w:type="dxa"/>
-          </w:tcPr>
-          <w:p>
-            <w:pPr>
-              <w:cnfStyle w:val="000000100000" w:firstRow="0" w:lastRow="0" w:firstColumn="0" w:lastColumn="0" w:oddVBand="0" w:evenVBand="0" w:oddHBand="1" w:evenHBand="0" w:firstRowFirstColumn="0" w:firstRowLastColumn="0" w:lastRowFirstColumn="0" w:lastRowLastColumn="0"/>
-            </w:pPr>
-          </w:p>
-        </w:tc>
-        <w:tc>
-          <w:tcPr>
-            <w:tcW w:w="1526" w:type="dxa"/>
-          </w:tcPr>
-          <w:p>
-            <w:pPr>
-              <w:cnfStyle w:val="000000100000" w:firstRow="0" w:lastRow="0" w:firstColumn="0" w:lastColumn="0" w:oddVBand="0" w:evenVBand="0" w:oddHBand="1" w:evenHBand="0" w:firstRowFirstColumn="0" w:firstRowLastColumn="0" w:lastRowFirstColumn="0" w:lastRowLastColumn="0"/>
-            </w:pPr>
-          </w:p>
-        </w:tc>
-        <w:tc>
-          <w:tcPr>
-            <w:tcW w:w="1526" w:type="dxa"/>
-          </w:tcPr>
-          <w:p>
-            <w:pPr>
-              <w:cnfStyle w:val="000000100000" w:firstRow="0" w:lastRow="0" w:firstColumn="0" w:lastColumn="0" w:oddVBand="0" w:evenVBand="0" w:oddHBand="1" w:evenHBand="0" w:firstRowFirstColumn="0" w:firstRowLastColumn="0" w:lastRowFirstColumn="0" w:lastRowLastColumn="0"/>
-            </w:pPr>
-          </w:p>
-        </w:tc>
-        <w:tc>
-          <w:tcPr>
-            <w:cnfStyle w:val="000100000000" w:firstRow="0" w:lastRow="0" w:firstColumn="0" w:lastColumn="1" w:oddVBand="0" w:evenVBand="0" w:oddHBand="0" w:evenHBand="0" w:firstRowFirstColumn="0" w:firstRowLastColumn="0" w:lastRowFirstColumn="0" w:lastRowLastColumn="0"/>
-            <w:tcW w:w="1428" w:type="dxa"/>
-          </w:tcPr>
-          <w:p>
-            <w:pPr>
-              <w:jc w:val="right"/>
-            </w:pPr>
-          </w:p>
-        </w:tc>
-      </w:tr>
-      <w:tr>
-        <w:tc>
-          <w:tcPr>
-            <w:cnfStyle w:val="001000000000" w:firstRow="0" w:lastRow="0" w:firstColumn="1" w:lastColumn="0" w:oddVBand="0" w:evenVBand="0" w:oddHBand="0" w:evenHBand="0" w:firstRowFirstColumn="0" w:firstRowLastColumn="0" w:lastRowFirstColumn="0" w:lastRowLastColumn="0"/>
-            <w:tcW w:w="1531" w:type="dxa"/>
-          </w:tcPr>
-          <w:p>
-            <w:r>
-              <w:t>TOTAL</w:t>
-            </w:r>
-          </w:p>
-        </w:tc>
-        <w:tc>
-          <w:tcPr>
-            <w:tcW w:w="1525" w:type="dxa"/>
-          </w:tcPr>
-          <w:p>
-            <w:pPr>
-              <w:cnfStyle w:val="000000000000" w:firstRow="0" w:lastRow="0" w:firstColumn="0" w:lastColumn="0" w:oddVBand="0" w:evenVBand="0" w:oddHBand="0" w:evenHBand="0" w:firstRowFirstColumn="0" w:firstRowLastColumn="0" w:lastRowFirstColumn="0" w:lastRowLastColumn="0"/>
-            </w:pPr>
-          </w:p>
-        </w:tc>
-        <w:tc>
-          <w:tcPr>
-            <w:tcW w:w="1526" w:type="dxa"/>
-          </w:tcPr>
-          <w:p>
-            <w:pPr>
-              <w:cnfStyle w:val="000000000000" w:firstRow="0" w:lastRow="0" w:firstColumn="0" w:lastColumn="0" w:oddVBand="0" w:evenVBand="0" w:oddHBand="0" w:evenHBand="0" w:firstRowFirstColumn="0" w:firstRowLastColumn="0" w:lastRowFirstColumn="0" w:lastRowLastColumn="0"/>
-            </w:pPr>
-          </w:p>
-        </w:tc>
-        <w:tc>
-          <w:tcPr>
-            <w:tcW w:w="1526" w:type="dxa"/>
-          </w:tcPr>
-          <w:p>
-            <w:pPr>
-              <w:cnfStyle w:val="000000000000" w:firstRow="0" w:lastRow="0" w:firstColumn="0" w:lastColumn="0" w:oddVBand="0" w:evenVBand="0" w:oddHBand="0" w:evenHBand="0" w:firstRowFirstColumn="0" w:firstRowLastColumn="0" w:lastRowFirstColumn="0" w:lastRowLastColumn="0"/>
-            </w:pPr>
-          </w:p>
-        </w:tc>
-        <w:tc>
-          <w:tcPr>
-            <w:tcW w:w="1526" w:type="dxa"/>
-          </w:tcPr>
-          <w:p>
-            <w:pPr>
-              <w:cnfStyle w:val="000000000000" w:firstRow="0" w:lastRow="0" w:firstColumn="0" w:lastColumn="0" w:oddVBand="0" w:evenVBand="0" w:oddHBand="0" w:evenHBand="0" w:firstRowFirstColumn="0" w:firstRowLastColumn="0" w:lastRowFirstColumn="0" w:lastRowLastColumn="0"/>
-            </w:pPr>
-          </w:p>
-        </w:tc>
-        <w:tc>
-          <w:tcPr>
-            <w:cnfStyle w:val="000100000000" w:firstRow="0" w:lastRow="0" w:firstColumn="0" w:lastColumn="1" w:oddVBand="0" w:evenVBand="0" w:oddHBand="0" w:evenHBand="0" w:firstRowFirstColumn="0" w:firstRowLastColumn="0" w:lastRowFirstColumn="0" w:lastRowLastColumn="0"/>
-            <w:tcW w:w="1428" w:type="dxa"/>
-          </w:tcPr>
-          <w:p>
-            <w:pPr>
-              <w:jc w:val="right"/>
-            </w:pPr>
-            <w:r>
-              <w:t>${{</w:t>
-            </w:r>
-            <w:proofErr w:type="spellStart"/>
-            <w:r>
-              <w:t>grandTotal</w:t>
-            </w:r>
-            <w:proofErr w:type="spellEnd"/>
-            <w:r>
-              <w:t>}}</w:t>
+              <w:t>${{grandTotal}}</w:t>
             </w:r>
           </w:p>
         </w:tc>
@@ -1683,31 +1645,7 @@
     </w:tbl>
     <w:p>
       <w:r>
-        <w:t>{{</w:t>
-      </w:r>
-      <w:proofErr w:type="spellStart"/>
-      <w:r>
-        <w:t>for</w:t>
-      </w:r>
-      <w:proofErr w:type="spellEnd"/>
-      <w:r>
-        <w:t xml:space="preserve"> </w:t>
-      </w:r>
-      <w:proofErr w:type="spellStart"/>
-      <w:r>
-        <w:t>sale</w:t>
-      </w:r>
-      <w:proofErr w:type="spellEnd"/>
-      <w:r>
-        <w:t xml:space="preserve"> in </w:t>
-      </w:r>
-      <w:proofErr w:type="spellStart"/>
-      <w:r>
-        <w:t>salesData</w:t>
-      </w:r>
-      <w:proofErr w:type="spellEnd"/>
-      <w:r>
-        <w:t>}}</w:t>
+        <w:t>{{for sale in salesData}}</w:t>
       </w:r>
     </w:p>
     <w:tbl>
@@ -1731,15 +1669,7 @@
           </w:tcPr>
           <w:p>
             <w:r>
-              <w:t>{{</w:t>
-            </w:r>
-            <w:proofErr w:type="spellStart"/>
-            <w:r>
-              <w:t>sale.region</w:t>
-            </w:r>
-            <w:proofErr w:type="spellEnd"/>
-            <w:r>
-              <w:t>}}</w:t>
+              <w:t>{{sale.region}}</w:t>
             </w:r>
           </w:p>
         </w:tc>
@@ -1789,15 +1719,7 @@
           </w:tcPr>
           <w:p>
             <w:r>
-              <w:t>${{</w:t>
-            </w:r>
-            <w:proofErr w:type="spellStart"/>
-            <w:r>
-              <w:t>sale.total</w:t>
-            </w:r>
-            <w:proofErr w:type="spellEnd"/>
-            <w:r>
-              <w:t>}}</w:t>
+              <w:t>${{sale.total}}</w:t>
             </w:r>
           </w:p>
         </w:tc>
@@ -1863,15 +1785,7 @@
           </w:tcPr>
           <w:p>
             <w:r>
-              <w:t>${{</w:t>
-            </w:r>
-            <w:proofErr w:type="spellStart"/>
-            <w:r>
-              <w:t>grandTotal</w:t>
-            </w:r>
-            <w:proofErr w:type="spellEnd"/>
-            <w:r>
-              <w:t>}}</w:t>
+              <w:t>${{grandTotal}}</w:t>
             </w:r>
           </w:p>
         </w:tc>

</xml_diff>